<commit_message>
Adding conclusions to the report
</commit_message>
<xml_diff>
--- a/Documentation/ANG/Raport_ANG.docx
+++ b/Documentation/ANG/Raport_ANG.docx
@@ -858,7 +858,6 @@
                 <w:lang w:val="en-US"/>
               </w:rPr>
             </w:pPr>
-            <w:proofErr w:type="spellStart"/>
             <w:r>
               <w:rPr>
                 <w:rFonts w:ascii="Arial" w:hAnsi="Arial" w:cs="Arial"/>
@@ -867,31 +866,8 @@
                 <w:szCs w:val="20"/>
                 <w:lang w:val="en-US"/>
               </w:rPr>
-              <w:t>Benedykt</w:t>
-            </w:r>
-            <w:proofErr w:type="spellEnd"/>
-            <w:r>
-              <w:rPr>
-                <w:rFonts w:ascii="Arial" w:hAnsi="Arial" w:cs="Arial"/>
-                <w:b/>
-                <w:sz w:val="20"/>
-                <w:szCs w:val="20"/>
-                <w:lang w:val="en-US"/>
-              </w:rPr>
-              <w:t xml:space="preserve"> </w:t>
-            </w:r>
-            <w:proofErr w:type="spellStart"/>
-            <w:r>
-              <w:rPr>
-                <w:rFonts w:ascii="Arial" w:hAnsi="Arial" w:cs="Arial"/>
-                <w:b/>
-                <w:sz w:val="20"/>
-                <w:szCs w:val="20"/>
-                <w:lang w:val="en-US"/>
-              </w:rPr>
-              <w:t>Waszkiewicz</w:t>
-            </w:r>
-            <w:proofErr w:type="spellEnd"/>
+              <w:t>Benedykt Waszkiewicz</w:t>
+            </w:r>
             <w:r>
               <w:rPr>
                 <w:rFonts w:ascii="Arial" w:hAnsi="Arial" w:cs="Arial"/>
@@ -1044,7 +1020,6 @@
                 <w:lang w:val="en-US"/>
               </w:rPr>
             </w:pPr>
-            <w:proofErr w:type="spellStart"/>
             <w:r>
               <w:rPr>
                 <w:rFonts w:ascii="Arial" w:hAnsi="Arial" w:cs="Arial"/>
@@ -1053,40 +1028,7 @@
                 <w:szCs w:val="20"/>
                 <w:lang w:val="en-US"/>
               </w:rPr>
-              <w:t>Temat</w:t>
-            </w:r>
-            <w:proofErr w:type="spellEnd"/>
-            <w:r>
-              <w:rPr>
-                <w:rFonts w:ascii="Arial" w:hAnsi="Arial" w:cs="Arial"/>
-                <w:b/>
-                <w:sz w:val="20"/>
-                <w:szCs w:val="20"/>
-                <w:lang w:val="en-US"/>
-              </w:rPr>
-              <w:t xml:space="preserve"> </w:t>
-            </w:r>
-            <w:proofErr w:type="spellStart"/>
-            <w:r>
-              <w:rPr>
-                <w:rFonts w:ascii="Arial" w:hAnsi="Arial" w:cs="Arial"/>
-                <w:b/>
-                <w:sz w:val="20"/>
-                <w:szCs w:val="20"/>
-                <w:lang w:val="en-US"/>
-              </w:rPr>
-              <w:t>projektu</w:t>
-            </w:r>
-            <w:proofErr w:type="spellEnd"/>
-            <w:r>
-              <w:rPr>
-                <w:rFonts w:ascii="Arial" w:hAnsi="Arial" w:cs="Arial"/>
-                <w:b/>
-                <w:sz w:val="20"/>
-                <w:szCs w:val="20"/>
-                <w:lang w:val="en-US"/>
-              </w:rPr>
-              <w:t>:</w:t>
+              <w:t>Temat projektu:</w:t>
             </w:r>
           </w:p>
           <w:p>
@@ -1224,34 +1166,14 @@
                 <w:szCs w:val="28"/>
               </w:rPr>
             </w:pPr>
-            <w:proofErr w:type="spellStart"/>
             <w:r>
               <w:rPr>
                 <w:b/>
                 <w:sz w:val="28"/>
                 <w:szCs w:val="28"/>
               </w:rPr>
-              <w:t>dd</w:t>
-            </w:r>
-            <w:proofErr w:type="spellEnd"/>
-            <w:r>
-              <w:rPr>
-                <w:b/>
-                <w:sz w:val="28"/>
-                <w:szCs w:val="28"/>
-              </w:rPr>
-              <w:t>/mm/</w:t>
-            </w:r>
-            <w:proofErr w:type="spellStart"/>
-            <w:r>
-              <w:rPr>
-                <w:b/>
-                <w:sz w:val="28"/>
-                <w:szCs w:val="28"/>
-              </w:rPr>
-              <w:t>rrrr</w:t>
-            </w:r>
-            <w:proofErr w:type="spellEnd"/>
+              <w:t>dd/mm/rrrr</w:t>
+            </w:r>
             <w:r>
               <w:rPr>
                 <w:b/>
@@ -1928,29 +1850,89 @@
           <w:szCs w:val="22"/>
           <w:lang w:val="en-US"/>
         </w:rPr>
-        <w:t>For this reason, the names of genres, e.g. "sci-fi", "science-fiction", "science fiction", "</w:t>
-      </w:r>
-      <w:proofErr w:type="spellStart"/>
-      <w:r>
-        <w:rPr>
-          <w:rFonts w:asciiTheme="minorHAnsi" w:hAnsiTheme="minorHAnsi" w:cstheme="minorHAnsi"/>
-          <w:sz w:val="22"/>
-          <w:szCs w:val="22"/>
-          <w:lang w:val="en-US"/>
-        </w:rPr>
-        <w:t>sciencefiction</w:t>
-      </w:r>
-      <w:proofErr w:type="spellEnd"/>
-      <w:r>
-        <w:rPr>
-          <w:rFonts w:asciiTheme="minorHAnsi" w:hAnsiTheme="minorHAnsi" w:cstheme="minorHAnsi"/>
-          <w:sz w:val="22"/>
-          <w:szCs w:val="22"/>
-          <w:lang w:val="en-US"/>
-        </w:rPr>
-        <w:t>." are changed to "</w:t>
-      </w:r>
-      <w:proofErr w:type="spellStart"/>
+        <w:t>For this reason, the names of genres, e.g. "sci-fi", "science-fiction", "science fiction", "sciencefiction." are changed to "science_fiction".</w:t>
+      </w:r>
+      <w:r>
+        <w:rPr>
+          <w:rFonts w:asciiTheme="minorHAnsi" w:hAnsiTheme="minorHAnsi" w:cstheme="minorHAnsi"/>
+          <w:sz w:val="22"/>
+          <w:szCs w:val="22"/>
+          <w:lang w:val="en-US"/>
+        </w:rPr>
+        <w:t xml:space="preserve"> </w:t>
+      </w:r>
+      <w:r>
+        <w:rPr>
+          <w:rFonts w:asciiTheme="minorHAnsi" w:hAnsiTheme="minorHAnsi" w:cstheme="minorHAnsi"/>
+          <w:sz w:val="22"/>
+          <w:szCs w:val="22"/>
+          <w:lang w:val="en-US"/>
+        </w:rPr>
+        <w:t>The next step is to replace the word abbreviations (e.g. "what's" with "what is"), punctuation marks and Wikipedia footnotes.</w:t>
+      </w:r>
+      <w:r>
+        <w:rPr>
+          <w:rFonts w:asciiTheme="minorHAnsi" w:hAnsiTheme="minorHAnsi" w:cstheme="minorHAnsi"/>
+          <w:sz w:val="22"/>
+          <w:szCs w:val="22"/>
+          <w:lang w:val="en-US"/>
+        </w:rPr>
+        <w:t xml:space="preserve"> </w:t>
+      </w:r>
+      <w:r>
+        <w:rPr>
+          <w:rFonts w:asciiTheme="minorHAnsi" w:hAnsiTheme="minorHAnsi" w:cstheme="minorHAnsi"/>
+          <w:sz w:val="22"/>
+          <w:szCs w:val="22"/>
+          <w:lang w:val="en-US"/>
+        </w:rPr>
+        <w:t>Then unrepresentative genres are rejected, as well as those that could not be standardized and remain: "action", "adventure", "animation", "comedy</w:t>
+      </w:r>
+      <w:r>
+        <w:rPr>
+          <w:rFonts w:asciiTheme="minorHAnsi" w:hAnsiTheme="minorHAnsi" w:cstheme="minorHAnsi"/>
+          <w:sz w:val="22"/>
+          <w:szCs w:val="22"/>
+          <w:lang w:val="en-US"/>
+        </w:rPr>
+        <w:t>", "crime", "drama", horror ", "</w:t>
+      </w:r>
+      <w:r>
+        <w:rPr>
+          <w:rFonts w:asciiTheme="minorHAnsi" w:hAnsiTheme="minorHAnsi" w:cstheme="minorHAnsi"/>
+          <w:sz w:val="22"/>
+          <w:szCs w:val="22"/>
+          <w:lang w:val="en-US"/>
+        </w:rPr>
+        <w:t>musical ",</w:t>
+      </w:r>
+      <w:r>
+        <w:rPr>
+          <w:rFonts w:asciiTheme="minorHAnsi" w:hAnsiTheme="minorHAnsi" w:cstheme="minorHAnsi"/>
+          <w:sz w:val="22"/>
+          <w:szCs w:val="22"/>
+          <w:lang w:val="en-US"/>
+        </w:rPr>
+        <w:t xml:space="preserve"> "</w:t>
+      </w:r>
+      <w:r>
+        <w:rPr>
+          <w:rFonts w:asciiTheme="minorHAnsi" w:hAnsiTheme="minorHAnsi" w:cstheme="minorHAnsi"/>
+          <w:sz w:val="22"/>
+          <w:szCs w:val="22"/>
+          <w:lang w:val="en-US"/>
+        </w:rPr>
+        <w:t>romance ",</w:t>
+      </w:r>
+      <w:r>
+        <w:rPr>
+          <w:rFonts w:asciiTheme="minorHAnsi" w:hAnsiTheme="minorHAnsi" w:cstheme="minorHAnsi"/>
+          <w:sz w:val="22"/>
+          <w:szCs w:val="22"/>
+          <w:lang w:val="en-US"/>
+        </w:rPr>
+        <w:t xml:space="preserve"> "</w:t>
+      </w:r>
       <w:r>
         <w:rPr>
           <w:rFonts w:asciiTheme="minorHAnsi" w:hAnsiTheme="minorHAnsi" w:cstheme="minorHAnsi"/>
@@ -1960,15 +1942,14 @@
         </w:rPr>
         <w:t>science_fiction</w:t>
       </w:r>
-      <w:proofErr w:type="spellEnd"/>
-      <w:r>
-        <w:rPr>
-          <w:rFonts w:asciiTheme="minorHAnsi" w:hAnsiTheme="minorHAnsi" w:cstheme="minorHAnsi"/>
-          <w:sz w:val="22"/>
-          <w:szCs w:val="22"/>
-          <w:lang w:val="en-US"/>
-        </w:rPr>
-        <w:t>".</w:t>
+      <w:r>
+        <w:rPr>
+          <w:rFonts w:asciiTheme="minorHAnsi" w:hAnsiTheme="minorHAnsi" w:cstheme="minorHAnsi"/>
+          <w:sz w:val="22"/>
+          <w:szCs w:val="22"/>
+          <w:lang w:val="en-US"/>
+        </w:rPr>
+        <w:t>"</w:t>
       </w:r>
       <w:r>
         <w:rPr>
@@ -1986,7 +1967,25 @@
           <w:szCs w:val="22"/>
           <w:lang w:val="en-US"/>
         </w:rPr>
-        <w:t>The next step is to replace the word abbreviations (e.g. "what's" with "what is"), punctuation marks and Wikipedia footnotes.</w:t>
+        <w:t>and</w:t>
+      </w:r>
+      <w:r>
+        <w:rPr>
+          <w:rFonts w:asciiTheme="minorHAnsi" w:hAnsiTheme="minorHAnsi" w:cstheme="minorHAnsi"/>
+          <w:sz w:val="22"/>
+          <w:szCs w:val="22"/>
+          <w:lang w:val="en-US"/>
+        </w:rPr>
+        <w:t xml:space="preserve"> "</w:t>
+      </w:r>
+      <w:r>
+        <w:rPr>
+          <w:rFonts w:asciiTheme="minorHAnsi" w:hAnsiTheme="minorHAnsi" w:cstheme="minorHAnsi"/>
+          <w:sz w:val="22"/>
+          <w:szCs w:val="22"/>
+          <w:lang w:val="en-US"/>
+        </w:rPr>
+        <w:t>thriller ".</w:t>
       </w:r>
       <w:r>
         <w:rPr>
@@ -1997,79 +1996,62 @@
         </w:rPr>
         <w:t xml:space="preserve"> </w:t>
       </w:r>
-      <w:r>
-        <w:rPr>
-          <w:rFonts w:asciiTheme="minorHAnsi" w:hAnsiTheme="minorHAnsi" w:cstheme="minorHAnsi"/>
-          <w:sz w:val="22"/>
-          <w:szCs w:val="22"/>
-          <w:lang w:val="en-US"/>
-        </w:rPr>
-        <w:t>Then unrepresentative genres are rejected, as well as those that could not be standardized and remain: "action", "adventure", "animation", "comedy</w:t>
-      </w:r>
-      <w:r>
-        <w:rPr>
-          <w:rFonts w:asciiTheme="minorHAnsi" w:hAnsiTheme="minorHAnsi" w:cstheme="minorHAnsi"/>
-          <w:sz w:val="22"/>
-          <w:szCs w:val="22"/>
-          <w:lang w:val="en-US"/>
-        </w:rPr>
-        <w:t>", "crime", "drama", horror ", "</w:t>
-      </w:r>
-      <w:r>
-        <w:rPr>
-          <w:rFonts w:asciiTheme="minorHAnsi" w:hAnsiTheme="minorHAnsi" w:cstheme="minorHAnsi"/>
-          <w:sz w:val="22"/>
-          <w:szCs w:val="22"/>
-          <w:lang w:val="en-US"/>
-        </w:rPr>
-        <w:t>musical ",</w:t>
-      </w:r>
-      <w:r>
-        <w:rPr>
-          <w:rFonts w:asciiTheme="minorHAnsi" w:hAnsiTheme="minorHAnsi" w:cstheme="minorHAnsi"/>
-          <w:sz w:val="22"/>
-          <w:szCs w:val="22"/>
-          <w:lang w:val="en-US"/>
-        </w:rPr>
-        <w:t xml:space="preserve"> "</w:t>
-      </w:r>
-      <w:r>
-        <w:rPr>
-          <w:rFonts w:asciiTheme="minorHAnsi" w:hAnsiTheme="minorHAnsi" w:cstheme="minorHAnsi"/>
-          <w:sz w:val="22"/>
-          <w:szCs w:val="22"/>
-          <w:lang w:val="en-US"/>
-        </w:rPr>
-        <w:t>romance ",</w:t>
-      </w:r>
-      <w:r>
-        <w:rPr>
-          <w:rFonts w:asciiTheme="minorHAnsi" w:hAnsiTheme="minorHAnsi" w:cstheme="minorHAnsi"/>
-          <w:sz w:val="22"/>
-          <w:szCs w:val="22"/>
-          <w:lang w:val="en-US"/>
-        </w:rPr>
-        <w:t xml:space="preserve"> "</w:t>
-      </w:r>
-      <w:proofErr w:type="spellStart"/>
-      <w:r>
-        <w:rPr>
-          <w:rFonts w:asciiTheme="minorHAnsi" w:hAnsiTheme="minorHAnsi" w:cstheme="minorHAnsi"/>
-          <w:sz w:val="22"/>
-          <w:szCs w:val="22"/>
-          <w:lang w:val="en-US"/>
-        </w:rPr>
-        <w:t>science_fiction</w:t>
-      </w:r>
-      <w:proofErr w:type="spellEnd"/>
-      <w:r>
-        <w:rPr>
-          <w:rFonts w:asciiTheme="minorHAnsi" w:hAnsiTheme="minorHAnsi" w:cstheme="minorHAnsi"/>
-          <w:sz w:val="22"/>
-          <w:szCs w:val="22"/>
-          <w:lang w:val="en-US"/>
-        </w:rPr>
-        <w:t>"</w:t>
+    </w:p>
+    <w:p>
+      <w:pPr>
+        <w:pStyle w:val="Akapitzlist"/>
+        <w:ind w:firstLine="696"/>
+        <w:rPr>
+          <w:rFonts w:asciiTheme="minorHAnsi" w:hAnsiTheme="minorHAnsi" w:cstheme="minorHAnsi"/>
+          <w:sz w:val="22"/>
+          <w:szCs w:val="22"/>
+          <w:lang w:val="en-US"/>
+        </w:rPr>
+      </w:pPr>
+      <w:r>
+        <w:rPr>
+          <w:rFonts w:asciiTheme="minorHAnsi" w:hAnsiTheme="minorHAnsi" w:cstheme="minorHAnsi"/>
+          <w:sz w:val="22"/>
+          <w:szCs w:val="22"/>
+          <w:lang w:val="en-US"/>
+        </w:rPr>
+        <w:t xml:space="preserve">After rejecting unnecessary </w:t>
+      </w:r>
+      <w:r>
+        <w:rPr>
+          <w:rFonts w:asciiTheme="minorHAnsi" w:hAnsiTheme="minorHAnsi" w:cstheme="minorHAnsi"/>
+          <w:sz w:val="22"/>
+          <w:szCs w:val="22"/>
+          <w:lang w:val="en-US"/>
+        </w:rPr>
+        <w:t>genres</w:t>
+      </w:r>
+      <w:r>
+        <w:rPr>
+          <w:rFonts w:asciiTheme="minorHAnsi" w:hAnsiTheme="minorHAnsi" w:cstheme="minorHAnsi"/>
+          <w:sz w:val="22"/>
+          <w:szCs w:val="22"/>
+          <w:lang w:val="en-US"/>
+        </w:rPr>
+        <w:t>, the remaining</w:t>
+      </w:r>
+      <w:r>
+        <w:rPr>
+          <w:rFonts w:asciiTheme="minorHAnsi" w:hAnsiTheme="minorHAnsi" w:cstheme="minorHAnsi"/>
+          <w:sz w:val="22"/>
+          <w:szCs w:val="22"/>
+          <w:lang w:val="en-US"/>
+        </w:rPr>
+        <w:t xml:space="preserve"> rows</w:t>
+      </w:r>
+      <w:r>
+        <w:rPr>
+          <w:rFonts w:asciiTheme="minorHAnsi" w:hAnsiTheme="minorHAnsi" w:cstheme="minorHAnsi"/>
+          <w:sz w:val="22"/>
+          <w:szCs w:val="22"/>
+          <w:lang w:val="en-US"/>
+        </w:rPr>
+        <w:t xml:space="preserve"> are mixed up.</w:t>
       </w:r>
       <w:r>
         <w:rPr>
@@ -2087,25 +2069,25 @@
           <w:szCs w:val="22"/>
           <w:lang w:val="en-US"/>
         </w:rPr>
-        <w:t>and</w:t>
-      </w:r>
-      <w:r>
-        <w:rPr>
-          <w:rFonts w:asciiTheme="minorHAnsi" w:hAnsiTheme="minorHAnsi" w:cstheme="minorHAnsi"/>
-          <w:sz w:val="22"/>
-          <w:szCs w:val="22"/>
-          <w:lang w:val="en-US"/>
-        </w:rPr>
-        <w:t xml:space="preserve"> "</w:t>
-      </w:r>
-      <w:r>
-        <w:rPr>
-          <w:rFonts w:asciiTheme="minorHAnsi" w:hAnsiTheme="minorHAnsi" w:cstheme="minorHAnsi"/>
-          <w:sz w:val="22"/>
-          <w:szCs w:val="22"/>
-          <w:lang w:val="en-US"/>
-        </w:rPr>
-        <w:t>thriller ".</w:t>
+        <w:t xml:space="preserve">This is done by randomly selecting a predetermined number of </w:t>
+      </w:r>
+      <w:r>
+        <w:rPr>
+          <w:rFonts w:asciiTheme="minorHAnsi" w:hAnsiTheme="minorHAnsi" w:cstheme="minorHAnsi"/>
+          <w:sz w:val="22"/>
+          <w:szCs w:val="22"/>
+          <w:lang w:val="en-US"/>
+        </w:rPr>
+        <w:t>plot</w:t>
+      </w:r>
+      <w:r>
+        <w:rPr>
+          <w:rFonts w:asciiTheme="minorHAnsi" w:hAnsiTheme="minorHAnsi" w:cstheme="minorHAnsi"/>
+          <w:sz w:val="22"/>
+          <w:szCs w:val="22"/>
+          <w:lang w:val="en-US"/>
+        </w:rPr>
+        <w:t xml:space="preserve"> descriptions for a given genre.</w:t>
       </w:r>
       <w:r>
         <w:rPr>
@@ -2116,62 +2098,14 @@
         </w:rPr>
         <w:t xml:space="preserve"> </w:t>
       </w:r>
-    </w:p>
-    <w:p>
-      <w:pPr>
-        <w:pStyle w:val="Akapitzlist"/>
-        <w:ind w:firstLine="696"/>
-        <w:rPr>
-          <w:rFonts w:asciiTheme="minorHAnsi" w:hAnsiTheme="minorHAnsi" w:cstheme="minorHAnsi"/>
-          <w:sz w:val="22"/>
-          <w:szCs w:val="22"/>
-          <w:lang w:val="en-US"/>
-        </w:rPr>
-      </w:pPr>
-      <w:r>
-        <w:rPr>
-          <w:rFonts w:asciiTheme="minorHAnsi" w:hAnsiTheme="minorHAnsi" w:cstheme="minorHAnsi"/>
-          <w:sz w:val="22"/>
-          <w:szCs w:val="22"/>
-          <w:lang w:val="en-US"/>
-        </w:rPr>
-        <w:t xml:space="preserve">After rejecting unnecessary </w:t>
-      </w:r>
-      <w:r>
-        <w:rPr>
-          <w:rFonts w:asciiTheme="minorHAnsi" w:hAnsiTheme="minorHAnsi" w:cstheme="minorHAnsi"/>
-          <w:sz w:val="22"/>
-          <w:szCs w:val="22"/>
-          <w:lang w:val="en-US"/>
-        </w:rPr>
-        <w:t>genres</w:t>
-      </w:r>
-      <w:r>
-        <w:rPr>
-          <w:rFonts w:asciiTheme="minorHAnsi" w:hAnsiTheme="minorHAnsi" w:cstheme="minorHAnsi"/>
-          <w:sz w:val="22"/>
-          <w:szCs w:val="22"/>
-          <w:lang w:val="en-US"/>
-        </w:rPr>
-        <w:t>, the remaining</w:t>
-      </w:r>
-      <w:r>
-        <w:rPr>
-          <w:rFonts w:asciiTheme="minorHAnsi" w:hAnsiTheme="minorHAnsi" w:cstheme="minorHAnsi"/>
-          <w:sz w:val="22"/>
-          <w:szCs w:val="22"/>
-          <w:lang w:val="en-US"/>
-        </w:rPr>
-        <w:t xml:space="preserve"> rows</w:t>
-      </w:r>
-      <w:r>
-        <w:rPr>
-          <w:rFonts w:asciiTheme="minorHAnsi" w:hAnsiTheme="minorHAnsi" w:cstheme="minorHAnsi"/>
-          <w:sz w:val="22"/>
-          <w:szCs w:val="22"/>
-          <w:lang w:val="en-US"/>
-        </w:rPr>
-        <w:t xml:space="preserve"> are mixed up.</w:t>
+      <w:r>
+        <w:rPr>
+          <w:rFonts w:asciiTheme="minorHAnsi" w:hAnsiTheme="minorHAnsi" w:cstheme="minorHAnsi"/>
+          <w:sz w:val="22"/>
+          <w:szCs w:val="22"/>
+          <w:lang w:val="en-US"/>
+        </w:rPr>
+        <w:t>Mixing is done to get a more reliable result.</w:t>
       </w:r>
       <w:r>
         <w:rPr>
@@ -2189,25 +2123,7 @@
           <w:szCs w:val="22"/>
           <w:lang w:val="en-US"/>
         </w:rPr>
-        <w:t xml:space="preserve">This is done by randomly selecting a predetermined number of </w:t>
-      </w:r>
-      <w:r>
-        <w:rPr>
-          <w:rFonts w:asciiTheme="minorHAnsi" w:hAnsiTheme="minorHAnsi" w:cstheme="minorHAnsi"/>
-          <w:sz w:val="22"/>
-          <w:szCs w:val="22"/>
-          <w:lang w:val="en-US"/>
-        </w:rPr>
-        <w:t>plot</w:t>
-      </w:r>
-      <w:r>
-        <w:rPr>
-          <w:rFonts w:asciiTheme="minorHAnsi" w:hAnsiTheme="minorHAnsi" w:cstheme="minorHAnsi"/>
-          <w:sz w:val="22"/>
-          <w:szCs w:val="22"/>
-          <w:lang w:val="en-US"/>
-        </w:rPr>
-        <w:t xml:space="preserve"> descriptions for a given genre.</w:t>
+        <w:t>After mixing the data, another standardization process follows.</w:t>
       </w:r>
       <w:r>
         <w:rPr>
@@ -2225,7 +2141,7 @@
           <w:szCs w:val="22"/>
           <w:lang w:val="en-US"/>
         </w:rPr>
-        <w:t>Mixing is done to get a more reliable result.</w:t>
+        <w:t>Because the data is written in words it should be</w:t>
       </w:r>
       <w:r>
         <w:rPr>
@@ -2243,7 +2159,7 @@
           <w:szCs w:val="22"/>
           <w:lang w:val="en-US"/>
         </w:rPr>
-        <w:t>After mixing the data, another standardization process follows.</w:t>
+        <w:t>convert to numbers.</w:t>
       </w:r>
       <w:r>
         <w:rPr>
@@ -2261,7 +2177,7 @@
           <w:szCs w:val="22"/>
           <w:lang w:val="en-US"/>
         </w:rPr>
-        <w:t>Because the data is written in words it should be</w:t>
+        <w:t>A dictionary [word, value] is created from all the words contained in the plot descriptions left in the data set, so that in the case of multiple occurrences of a given word, it has one numerical value.</w:t>
       </w:r>
       <w:r>
         <w:rPr>
@@ -2279,63 +2195,7 @@
           <w:szCs w:val="22"/>
           <w:lang w:val="en-US"/>
         </w:rPr>
-        <w:t>convert to numbers.</w:t>
-      </w:r>
-      <w:r>
-        <w:rPr>
-          <w:rFonts w:asciiTheme="minorHAnsi" w:hAnsiTheme="minorHAnsi" w:cstheme="minorHAnsi"/>
-          <w:sz w:val="22"/>
-          <w:szCs w:val="22"/>
-          <w:lang w:val="en-US"/>
-        </w:rPr>
-        <w:t xml:space="preserve"> </w:t>
-      </w:r>
-      <w:r>
-        <w:rPr>
-          <w:rFonts w:asciiTheme="minorHAnsi" w:hAnsiTheme="minorHAnsi" w:cstheme="minorHAnsi"/>
-          <w:sz w:val="22"/>
-          <w:szCs w:val="22"/>
-          <w:lang w:val="en-US"/>
-        </w:rPr>
-        <w:t>A dictionary [word, value] is created from all the words contained in the plot descriptions left in the data set, so that in the case of multiple occurrences of a given word, it has one numerical value.</w:t>
-      </w:r>
-      <w:r>
-        <w:rPr>
-          <w:rFonts w:asciiTheme="minorHAnsi" w:hAnsiTheme="minorHAnsi" w:cstheme="minorHAnsi"/>
-          <w:sz w:val="22"/>
-          <w:szCs w:val="22"/>
-          <w:lang w:val="en-US"/>
-        </w:rPr>
-        <w:t xml:space="preserve"> </w:t>
-      </w:r>
-      <w:r>
-        <w:rPr>
-          <w:rFonts w:asciiTheme="minorHAnsi" w:hAnsiTheme="minorHAnsi" w:cstheme="minorHAnsi"/>
-          <w:sz w:val="22"/>
-          <w:szCs w:val="22"/>
-          <w:lang w:val="en-US"/>
-        </w:rPr>
-        <w:t xml:space="preserve">During this operation, insignificant words such as "are", "is", "about" are also removed, for this purpose the </w:t>
-      </w:r>
-      <w:proofErr w:type="spellStart"/>
-      <w:r>
-        <w:rPr>
-          <w:rFonts w:asciiTheme="minorHAnsi" w:hAnsiTheme="minorHAnsi" w:cstheme="minorHAnsi"/>
-          <w:sz w:val="22"/>
-          <w:szCs w:val="22"/>
-          <w:lang w:val="en-US"/>
-        </w:rPr>
-        <w:t>nltk</w:t>
-      </w:r>
-      <w:proofErr w:type="spellEnd"/>
-      <w:r>
-        <w:rPr>
-          <w:rFonts w:asciiTheme="minorHAnsi" w:hAnsiTheme="minorHAnsi" w:cstheme="minorHAnsi"/>
-          <w:sz w:val="22"/>
-          <w:szCs w:val="22"/>
-          <w:lang w:val="en-US"/>
-        </w:rPr>
-        <w:t xml:space="preserve"> library with the corpus of English words was used.</w:t>
+        <w:t>During this operation, insignificant words such as "are", "is", "about" are also removed, for this purpose the nltk library with the corpus of English words was used.</w:t>
       </w:r>
       <w:r>
         <w:rPr>
@@ -2567,7 +2427,6 @@
           <w:lang w:val="en-US"/>
         </w:rPr>
       </w:pPr>
-      <w:proofErr w:type="spellStart"/>
       <w:r>
         <w:rPr>
           <w:rFonts w:asciiTheme="minorHAnsi" w:hAnsiTheme="minorHAnsi" w:cstheme="minorHAnsi"/>
@@ -2577,7 +2436,6 @@
         </w:rPr>
         <w:t>Keras</w:t>
       </w:r>
-      <w:proofErr w:type="spellEnd"/>
     </w:p>
     <w:p>
       <w:pPr>
@@ -2602,25 +2460,14 @@
           <w:lang w:val="en-US"/>
         </w:rPr>
       </w:pPr>
-      <w:proofErr w:type="spellStart"/>
-      <w:r>
-        <w:rPr>
-          <w:rFonts w:asciiTheme="minorHAnsi" w:hAnsiTheme="minorHAnsi" w:cstheme="minorHAnsi"/>
-          <w:sz w:val="22"/>
-          <w:szCs w:val="22"/>
-          <w:lang w:val="en-US"/>
-        </w:rPr>
-        <w:t>Keras</w:t>
-      </w:r>
-      <w:proofErr w:type="spellEnd"/>
-      <w:r>
-        <w:rPr>
-          <w:rFonts w:asciiTheme="minorHAnsi" w:hAnsiTheme="minorHAnsi" w:cstheme="minorHAnsi"/>
-          <w:sz w:val="22"/>
-          <w:szCs w:val="22"/>
-          <w:lang w:val="en-US"/>
-        </w:rPr>
-        <w:t xml:space="preserve"> is one of the leading high-level neural networks APIs. It is written in Python</w:t>
+      <w:r>
+        <w:rPr>
+          <w:rFonts w:asciiTheme="minorHAnsi" w:hAnsiTheme="minorHAnsi" w:cstheme="minorHAnsi"/>
+          <w:sz w:val="22"/>
+          <w:szCs w:val="22"/>
+          <w:lang w:val="en-US"/>
+        </w:rPr>
+        <w:t>Keras is one of the leading high-level neural networks APIs. It is written in Python</w:t>
       </w:r>
       <w:r>
         <w:rPr>
@@ -2647,27 +2494,7 @@
           <w:szCs w:val="22"/>
           <w:lang w:val="en-US"/>
         </w:rPr>
-        <w:t xml:space="preserve">structure in </w:t>
-      </w:r>
-      <w:proofErr w:type="spellStart"/>
-      <w:r>
-        <w:rPr>
-          <w:rFonts w:asciiTheme="minorHAnsi" w:hAnsiTheme="minorHAnsi" w:cstheme="minorHAnsi"/>
-          <w:sz w:val="22"/>
-          <w:szCs w:val="22"/>
-          <w:lang w:val="en-US"/>
-        </w:rPr>
-        <w:t>Keras</w:t>
-      </w:r>
-      <w:proofErr w:type="spellEnd"/>
-      <w:r>
-        <w:rPr>
-          <w:rFonts w:asciiTheme="minorHAnsi" w:hAnsiTheme="minorHAnsi" w:cstheme="minorHAnsi"/>
-          <w:sz w:val="22"/>
-          <w:szCs w:val="22"/>
-          <w:lang w:val="en-US"/>
-        </w:rPr>
-        <w:t xml:space="preserve"> is the model which </w:t>
+        <w:t xml:space="preserve">structure in Keras is the model which </w:t>
       </w:r>
       <w:r>
         <w:rPr>
@@ -2745,19 +2572,20 @@
           <w:szCs w:val="22"/>
           <w:lang w:val="en-US"/>
         </w:rPr>
-        <w:t xml:space="preserve">from </w:t>
-      </w:r>
-      <w:proofErr w:type="spellStart"/>
-      <w:r>
+        <w:t>from tensorflow import keras</w:t>
+      </w:r>
+    </w:p>
+    <w:p>
+      <w:pPr>
+        <w:pStyle w:val="Akapitzlist"/>
+        <w:ind w:firstLine="696"/>
         <w:rPr>
           <w:rFonts w:ascii="Consolas" w:hAnsi="Consolas" w:cstheme="minorHAnsi"/>
           <w:sz w:val="22"/>
           <w:szCs w:val="22"/>
           <w:lang w:val="en-US"/>
         </w:rPr>
-        <w:t>tensorflow</w:t>
-      </w:r>
-      <w:proofErr w:type="spellEnd"/>
+      </w:pPr>
       <w:r>
         <w:rPr>
           <w:rFonts w:ascii="Consolas" w:hAnsi="Consolas" w:cstheme="minorHAnsi"/>
@@ -2765,59 +2593,7 @@
           <w:szCs w:val="22"/>
           <w:lang w:val="en-US"/>
         </w:rPr>
-        <w:t xml:space="preserve"> import </w:t>
-      </w:r>
-      <w:proofErr w:type="spellStart"/>
-      <w:r>
-        <w:rPr>
-          <w:rFonts w:ascii="Consolas" w:hAnsi="Consolas" w:cstheme="minorHAnsi"/>
-          <w:sz w:val="22"/>
-          <w:szCs w:val="22"/>
-          <w:lang w:val="en-US"/>
-        </w:rPr>
-        <w:t>keras</w:t>
-      </w:r>
-      <w:proofErr w:type="spellEnd"/>
-    </w:p>
-    <w:p>
-      <w:pPr>
-        <w:pStyle w:val="Akapitzlist"/>
-        <w:ind w:firstLine="696"/>
-        <w:rPr>
-          <w:rFonts w:ascii="Consolas" w:hAnsi="Consolas" w:cstheme="minorHAnsi"/>
-          <w:sz w:val="22"/>
-          <w:szCs w:val="22"/>
-          <w:lang w:val="en-US"/>
-        </w:rPr>
-      </w:pPr>
-      <w:r>
-        <w:rPr>
-          <w:rFonts w:ascii="Consolas" w:hAnsi="Consolas" w:cstheme="minorHAnsi"/>
-          <w:sz w:val="22"/>
-          <w:szCs w:val="22"/>
-          <w:lang w:val="en-US"/>
-        </w:rPr>
-        <w:t xml:space="preserve">model = </w:t>
-      </w:r>
-      <w:proofErr w:type="spellStart"/>
-      <w:r>
-        <w:rPr>
-          <w:rFonts w:ascii="Consolas" w:hAnsi="Consolas" w:cstheme="minorHAnsi"/>
-          <w:sz w:val="22"/>
-          <w:szCs w:val="22"/>
-          <w:lang w:val="en-US"/>
-        </w:rPr>
-        <w:t>keras.Sequential</w:t>
-      </w:r>
-      <w:proofErr w:type="spellEnd"/>
-      <w:r>
-        <w:rPr>
-          <w:rFonts w:ascii="Consolas" w:hAnsi="Consolas" w:cstheme="minorHAnsi"/>
-          <w:sz w:val="22"/>
-          <w:szCs w:val="22"/>
-          <w:lang w:val="en-US"/>
-        </w:rPr>
-        <w:t>()</w:t>
+        <w:t>model = keras.Sequential()</w:t>
       </w:r>
     </w:p>
     <w:p>
@@ -3191,7 +2967,6 @@
           <w:lang w:val="en-US"/>
         </w:rPr>
       </w:pPr>
-      <w:proofErr w:type="spellStart"/>
       <w:r>
         <w:rPr>
           <w:rFonts w:ascii="Consolas" w:hAnsi="Consolas" w:cstheme="minorHAnsi"/>
@@ -3199,27 +2974,7 @@
           <w:szCs w:val="22"/>
           <w:lang w:val="en-US"/>
         </w:rPr>
-        <w:t>model.add</w:t>
-      </w:r>
-      <w:proofErr w:type="spellEnd"/>
-      <w:r>
-        <w:rPr>
-          <w:rFonts w:ascii="Consolas" w:hAnsi="Consolas" w:cstheme="minorHAnsi"/>
-          <w:sz w:val="22"/>
-          <w:szCs w:val="22"/>
-          <w:lang w:val="en-US"/>
-        </w:rPr>
-        <w:t>(</w:t>
-      </w:r>
-      <w:proofErr w:type="spellStart"/>
-      <w:r>
-        <w:rPr>
-          <w:rFonts w:ascii="Consolas" w:hAnsi="Consolas" w:cstheme="minorHAnsi"/>
-          <w:sz w:val="22"/>
-          <w:szCs w:val="22"/>
-          <w:lang w:val="en-US"/>
-        </w:rPr>
-        <w:t>keras.layers.</w:t>
+        <w:t>model.add(keras.layers.</w:t>
       </w:r>
       <w:r>
         <w:rPr>
@@ -3232,7 +2987,6 @@
         </w:rPr>
         <w:t>Embedding</w:t>
       </w:r>
-      <w:proofErr w:type="spellEnd"/>
       <w:r>
         <w:rPr>
           <w:rFonts w:ascii="Consolas" w:hAnsi="Consolas" w:cstheme="minorHAnsi"/>
@@ -3240,9 +2994,8 @@
           <w:szCs w:val="22"/>
           <w:lang w:val="en-US"/>
         </w:rPr>
-        <w:t>(</w:t>
-      </w:r>
-      <w:proofErr w:type="spellStart"/>
+        <w:t>(input_dim=vocabulary_size,</w:t>
+      </w:r>
       <w:r>
         <w:rPr>
           <w:rFonts w:ascii="Consolas" w:hAnsi="Consolas" w:cstheme="minorHAnsi"/>
@@ -3250,9 +3003,8 @@
           <w:szCs w:val="22"/>
           <w:lang w:val="en-US"/>
         </w:rPr>
-        <w:t>input_dim</w:t>
-      </w:r>
-      <w:proofErr w:type="spellEnd"/>
+        <w:br/>
+      </w:r>
       <w:r>
         <w:rPr>
           <w:rFonts w:ascii="Consolas" w:hAnsi="Consolas" w:cstheme="minorHAnsi"/>
@@ -3260,19 +3012,20 @@
           <w:szCs w:val="22"/>
           <w:lang w:val="en-US"/>
         </w:rPr>
-        <w:t>=</w:t>
-      </w:r>
-      <w:proofErr w:type="spellStart"/>
-      <w:r>
+        <w:t xml:space="preserve">output_dim= 512, input_length=numberOfInputWords)) </w:t>
+      </w:r>
+    </w:p>
+    <w:p>
+      <w:pPr>
+        <w:pStyle w:val="Akapitzlist"/>
+        <w:ind w:firstLine="696"/>
         <w:rPr>
           <w:rFonts w:ascii="Consolas" w:hAnsi="Consolas" w:cstheme="minorHAnsi"/>
           <w:sz w:val="22"/>
           <w:szCs w:val="22"/>
           <w:lang w:val="en-US"/>
         </w:rPr>
-        <w:t>vocabulary_size</w:t>
-      </w:r>
-      <w:proofErr w:type="spellEnd"/>
+      </w:pPr>
       <w:r>
         <w:rPr>
           <w:rFonts w:ascii="Consolas" w:hAnsi="Consolas" w:cstheme="minorHAnsi"/>
@@ -3280,108 +3033,7 @@
           <w:szCs w:val="22"/>
           <w:lang w:val="en-US"/>
         </w:rPr>
-        <w:t>,</w:t>
-      </w:r>
-      <w:r>
-        <w:rPr>
-          <w:rFonts w:ascii="Consolas" w:hAnsi="Consolas" w:cstheme="minorHAnsi"/>
-          <w:sz w:val="22"/>
-          <w:szCs w:val="22"/>
-          <w:lang w:val="en-US"/>
-        </w:rPr>
-        <w:br/>
-      </w:r>
-      <w:proofErr w:type="spellStart"/>
-      <w:r>
-        <w:rPr>
-          <w:rFonts w:ascii="Consolas" w:hAnsi="Consolas" w:cstheme="minorHAnsi"/>
-          <w:sz w:val="22"/>
-          <w:szCs w:val="22"/>
-          <w:lang w:val="en-US"/>
-        </w:rPr>
-        <w:t>output_dim</w:t>
-      </w:r>
-      <w:proofErr w:type="spellEnd"/>
-      <w:r>
-        <w:rPr>
-          <w:rFonts w:ascii="Consolas" w:hAnsi="Consolas" w:cstheme="minorHAnsi"/>
-          <w:sz w:val="22"/>
-          <w:szCs w:val="22"/>
-          <w:lang w:val="en-US"/>
-        </w:rPr>
-        <w:t xml:space="preserve">= 512, </w:t>
-      </w:r>
-      <w:proofErr w:type="spellStart"/>
-      <w:r>
-        <w:rPr>
-          <w:rFonts w:ascii="Consolas" w:hAnsi="Consolas" w:cstheme="minorHAnsi"/>
-          <w:sz w:val="22"/>
-          <w:szCs w:val="22"/>
-          <w:lang w:val="en-US"/>
-        </w:rPr>
-        <w:t>input_length</w:t>
-      </w:r>
-      <w:proofErr w:type="spellEnd"/>
-      <w:r>
-        <w:rPr>
-          <w:rFonts w:ascii="Consolas" w:hAnsi="Consolas" w:cstheme="minorHAnsi"/>
-          <w:sz w:val="22"/>
-          <w:szCs w:val="22"/>
-          <w:lang w:val="en-US"/>
-        </w:rPr>
-        <w:t>=</w:t>
-      </w:r>
-      <w:proofErr w:type="spellStart"/>
-      <w:r>
-        <w:rPr>
-          <w:rFonts w:ascii="Consolas" w:hAnsi="Consolas" w:cstheme="minorHAnsi"/>
-          <w:sz w:val="22"/>
-          <w:szCs w:val="22"/>
-          <w:lang w:val="en-US"/>
-        </w:rPr>
-        <w:t>numberOfInputWords</w:t>
-      </w:r>
-      <w:proofErr w:type="spellEnd"/>
-      <w:r>
-        <w:rPr>
-          <w:rFonts w:ascii="Consolas" w:hAnsi="Consolas" w:cstheme="minorHAnsi"/>
-          <w:sz w:val="22"/>
-          <w:szCs w:val="22"/>
-          <w:lang w:val="en-US"/>
-        </w:rPr>
-        <w:t xml:space="preserve">)) </w:t>
-      </w:r>
-    </w:p>
-    <w:p>
-      <w:pPr>
-        <w:pStyle w:val="Akapitzlist"/>
-        <w:ind w:firstLine="696"/>
-        <w:rPr>
-          <w:rFonts w:ascii="Consolas" w:hAnsi="Consolas" w:cstheme="minorHAnsi"/>
-          <w:sz w:val="22"/>
-          <w:szCs w:val="22"/>
-          <w:lang w:val="en-US"/>
-        </w:rPr>
-      </w:pPr>
-      <w:proofErr w:type="spellStart"/>
-      <w:r>
-        <w:rPr>
-          <w:rFonts w:ascii="Consolas" w:hAnsi="Consolas" w:cstheme="minorHAnsi"/>
-          <w:sz w:val="22"/>
-          <w:szCs w:val="22"/>
-          <w:lang w:val="en-US"/>
-        </w:rPr>
-        <w:t>model.add</w:t>
-      </w:r>
-      <w:proofErr w:type="spellEnd"/>
-      <w:r>
-        <w:rPr>
-          <w:rFonts w:ascii="Consolas" w:hAnsi="Consolas" w:cstheme="minorHAnsi"/>
-          <w:sz w:val="22"/>
-          <w:szCs w:val="22"/>
-          <w:lang w:val="en-US"/>
-        </w:rPr>
-        <w:t>(keras.layers.</w:t>
+        <w:t>model.add(keras.layers.</w:t>
       </w:r>
       <w:r>
         <w:rPr>
@@ -3415,7 +3067,6 @@
           <w:lang w:val="en-US"/>
         </w:rPr>
       </w:pPr>
-      <w:proofErr w:type="spellStart"/>
       <w:r>
         <w:rPr>
           <w:rFonts w:ascii="Consolas" w:hAnsi="Consolas" w:cstheme="minorHAnsi"/>
@@ -3423,27 +3074,7 @@
           <w:szCs w:val="22"/>
           <w:lang w:val="en-US"/>
         </w:rPr>
-        <w:t>model.add</w:t>
-      </w:r>
-      <w:proofErr w:type="spellEnd"/>
-      <w:r>
-        <w:rPr>
-          <w:rFonts w:ascii="Consolas" w:hAnsi="Consolas" w:cstheme="minorHAnsi"/>
-          <w:sz w:val="22"/>
-          <w:szCs w:val="22"/>
-          <w:lang w:val="en-US"/>
-        </w:rPr>
-        <w:t>(</w:t>
-      </w:r>
-      <w:proofErr w:type="spellStart"/>
-      <w:r>
-        <w:rPr>
-          <w:rFonts w:ascii="Consolas" w:hAnsi="Consolas" w:cstheme="minorHAnsi"/>
-          <w:sz w:val="22"/>
-          <w:szCs w:val="22"/>
-          <w:lang w:val="en-US"/>
-        </w:rPr>
-        <w:t>keras.layers.</w:t>
+        <w:t>model.add(keras.layers.</w:t>
       </w:r>
       <w:r>
         <w:rPr>
@@ -3456,7 +3087,6 @@
         </w:rPr>
         <w:t>Dense</w:t>
       </w:r>
-      <w:proofErr w:type="spellEnd"/>
       <w:r>
         <w:rPr>
           <w:rFonts w:ascii="Consolas" w:hAnsi="Consolas" w:cstheme="minorHAnsi"/>
@@ -3464,19 +3094,20 @@
           <w:szCs w:val="22"/>
           <w:lang w:val="en-US"/>
         </w:rPr>
-        <w:t>(512, activation=</w:t>
-      </w:r>
-      <w:proofErr w:type="spellStart"/>
-      <w:r>
+        <w:t>(512, activation=tf.nn.tanh))</w:t>
+      </w:r>
+    </w:p>
+    <w:p>
+      <w:pPr>
+        <w:pStyle w:val="Akapitzlist"/>
+        <w:ind w:firstLine="696"/>
         <w:rPr>
           <w:rFonts w:ascii="Consolas" w:hAnsi="Consolas" w:cstheme="minorHAnsi"/>
           <w:sz w:val="22"/>
           <w:szCs w:val="22"/>
           <w:lang w:val="en-US"/>
         </w:rPr>
-        <w:t>tf.nn.tanh</w:t>
-      </w:r>
-      <w:proofErr w:type="spellEnd"/>
+      </w:pPr>
       <w:r>
         <w:rPr>
           <w:rFonts w:ascii="Consolas" w:hAnsi="Consolas" w:cstheme="minorHAnsi"/>
@@ -3484,7 +3115,7 @@
           <w:szCs w:val="22"/>
           <w:lang w:val="en-US"/>
         </w:rPr>
-        <w:t>))</w:t>
+        <w:t>model.add(keras.layers.Dropout(0.3))</w:t>
       </w:r>
     </w:p>
     <w:p>
@@ -3498,7 +3129,6 @@
           <w:lang w:val="en-US"/>
         </w:rPr>
       </w:pPr>
-      <w:proofErr w:type="spellStart"/>
       <w:r>
         <w:rPr>
           <w:rFonts w:ascii="Consolas" w:hAnsi="Consolas" w:cstheme="minorHAnsi"/>
@@ -3506,79 +3136,7 @@
           <w:szCs w:val="22"/>
           <w:lang w:val="en-US"/>
         </w:rPr>
-        <w:t>model.add</w:t>
-      </w:r>
-      <w:proofErr w:type="spellEnd"/>
-      <w:r>
-        <w:rPr>
-          <w:rFonts w:ascii="Consolas" w:hAnsi="Consolas" w:cstheme="minorHAnsi"/>
-          <w:sz w:val="22"/>
-          <w:szCs w:val="22"/>
-          <w:lang w:val="en-US"/>
-        </w:rPr>
-        <w:t>(</w:t>
-      </w:r>
-      <w:proofErr w:type="spellStart"/>
-      <w:r>
-        <w:rPr>
-          <w:rFonts w:ascii="Consolas" w:hAnsi="Consolas" w:cstheme="minorHAnsi"/>
-          <w:sz w:val="22"/>
-          <w:szCs w:val="22"/>
-          <w:lang w:val="en-US"/>
-        </w:rPr>
-        <w:t>keras.layers.Dropout</w:t>
-      </w:r>
-      <w:proofErr w:type="spellEnd"/>
-      <w:r>
-        <w:rPr>
-          <w:rFonts w:ascii="Consolas" w:hAnsi="Consolas" w:cstheme="minorHAnsi"/>
-          <w:sz w:val="22"/>
-          <w:szCs w:val="22"/>
-          <w:lang w:val="en-US"/>
-        </w:rPr>
-        <w:t>(0.3))</w:t>
-      </w:r>
-    </w:p>
-    <w:p>
-      <w:pPr>
-        <w:pStyle w:val="Akapitzlist"/>
-        <w:ind w:firstLine="696"/>
-        <w:rPr>
-          <w:rFonts w:ascii="Consolas" w:hAnsi="Consolas" w:cstheme="minorHAnsi"/>
-          <w:sz w:val="22"/>
-          <w:szCs w:val="22"/>
-          <w:lang w:val="en-US"/>
-        </w:rPr>
-      </w:pPr>
-      <w:proofErr w:type="spellStart"/>
-      <w:r>
-        <w:rPr>
-          <w:rFonts w:ascii="Consolas" w:hAnsi="Consolas" w:cstheme="minorHAnsi"/>
-          <w:sz w:val="22"/>
-          <w:szCs w:val="22"/>
-          <w:lang w:val="en-US"/>
-        </w:rPr>
-        <w:t>model.add</w:t>
-      </w:r>
-      <w:proofErr w:type="spellEnd"/>
-      <w:r>
-        <w:rPr>
-          <w:rFonts w:ascii="Consolas" w:hAnsi="Consolas" w:cstheme="minorHAnsi"/>
-          <w:sz w:val="22"/>
-          <w:szCs w:val="22"/>
-          <w:lang w:val="en-US"/>
-        </w:rPr>
-        <w:t>(</w:t>
-      </w:r>
-      <w:proofErr w:type="spellStart"/>
-      <w:r>
-        <w:rPr>
-          <w:rFonts w:ascii="Consolas" w:hAnsi="Consolas" w:cstheme="minorHAnsi"/>
-          <w:sz w:val="22"/>
-          <w:szCs w:val="22"/>
-          <w:lang w:val="en-US"/>
-        </w:rPr>
-        <w:t>keras.layers.</w:t>
+        <w:t>model.add(keras.layers.</w:t>
       </w:r>
       <w:r>
         <w:rPr>
@@ -3591,7 +3149,6 @@
         </w:rPr>
         <w:t>Dense</w:t>
       </w:r>
-      <w:proofErr w:type="spellEnd"/>
       <w:r>
         <w:rPr>
           <w:rFonts w:ascii="Consolas" w:hAnsi="Consolas" w:cstheme="minorHAnsi"/>
@@ -3599,27 +3156,7 @@
           <w:szCs w:val="22"/>
           <w:lang w:val="en-US"/>
         </w:rPr>
-        <w:t>(11, activation='</w:t>
-      </w:r>
-      <w:proofErr w:type="spellStart"/>
-      <w:r>
-        <w:rPr>
-          <w:rFonts w:ascii="Consolas" w:hAnsi="Consolas" w:cstheme="minorHAnsi"/>
-          <w:sz w:val="22"/>
-          <w:szCs w:val="22"/>
-          <w:lang w:val="en-US"/>
-        </w:rPr>
-        <w:t>softmax</w:t>
-      </w:r>
-      <w:proofErr w:type="spellEnd"/>
-      <w:r>
-        <w:rPr>
-          <w:rFonts w:ascii="Consolas" w:hAnsi="Consolas" w:cstheme="minorHAnsi"/>
-          <w:sz w:val="22"/>
-          <w:szCs w:val="22"/>
-          <w:lang w:val="en-US"/>
-        </w:rPr>
-        <w:t>'))</w:t>
+        <w:t>(11, activation='softmax'))</w:t>
       </w:r>
     </w:p>
     <w:p>
@@ -3807,7 +3344,6 @@
         </w:rPr>
         <w:t xml:space="preserve"> </w:t>
       </w:r>
-      <w:proofErr w:type="spellStart"/>
       <w:r>
         <w:rPr>
           <w:rFonts w:asciiTheme="minorHAnsi" w:hAnsiTheme="minorHAnsi" w:cstheme="minorHAnsi"/>
@@ -3819,7 +3355,6 @@
         </w:rPr>
         <w:t>Softmax</w:t>
       </w:r>
-      <w:proofErr w:type="spellEnd"/>
       <w:r>
         <w:rPr>
           <w:rFonts w:asciiTheme="minorHAnsi" w:hAnsiTheme="minorHAnsi" w:cstheme="minorHAnsi"/>
@@ -4127,6 +3662,7 @@
       <w:r>
         <w:rPr>
           <w:rFonts w:asciiTheme="minorHAnsi" w:hAnsiTheme="minorHAnsi" w:cstheme="minorHAnsi"/>
+          <w:noProof/>
           <w:sz w:val="22"/>
           <w:szCs w:val="22"/>
           <w:lang w:val="en-US"/>
@@ -4553,27 +4089,15 @@
           <w:lang w:val="en-US"/>
         </w:rPr>
       </w:pPr>
-      <w:proofErr w:type="spellStart"/>
-      <w:r>
-        <w:rPr>
-          <w:rFonts w:asciiTheme="minorHAnsi" w:hAnsiTheme="minorHAnsi" w:cstheme="minorHAnsi"/>
-          <w:sz w:val="22"/>
-          <w:szCs w:val="22"/>
-          <w:lang w:val="en-US"/>
-        </w:rPr>
-        <w:t>Loss</w:t>
-      </w:r>
-      <w:proofErr w:type="spellEnd"/>
-      <w:r>
-        <w:rPr>
-          <w:rFonts w:asciiTheme="minorHAnsi" w:hAnsiTheme="minorHAnsi" w:cstheme="minorHAnsi"/>
-          <w:sz w:val="22"/>
-          <w:szCs w:val="22"/>
-          <w:lang w:val="en-US"/>
-        </w:rPr>
-        <w:t xml:space="preserve">: 1.47, </w:t>
-      </w:r>
-      <w:proofErr w:type="spellStart"/>
+      <w:r>
+        <w:rPr>
+          <w:rFonts w:asciiTheme="minorHAnsi" w:hAnsiTheme="minorHAnsi" w:cstheme="minorHAnsi"/>
+          <w:sz w:val="22"/>
+          <w:szCs w:val="22"/>
+          <w:lang w:val="en-US"/>
+        </w:rPr>
+        <w:t xml:space="preserve">Loss: 1.47, </w:t>
+      </w:r>
       <w:r>
         <w:rPr>
           <w:rFonts w:asciiTheme="minorHAnsi" w:hAnsiTheme="minorHAnsi" w:cstheme="minorHAnsi"/>
@@ -4583,19 +4107,7 @@
           <w:szCs w:val="22"/>
           <w:lang w:val="en-US"/>
         </w:rPr>
-        <w:t>Accuracy</w:t>
-      </w:r>
-      <w:proofErr w:type="spellEnd"/>
-      <w:r>
-        <w:rPr>
-          <w:rFonts w:asciiTheme="minorHAnsi" w:hAnsiTheme="minorHAnsi" w:cstheme="minorHAnsi"/>
-          <w:b/>
-          <w:bCs/>
-          <w:sz w:val="22"/>
-          <w:szCs w:val="22"/>
-          <w:lang w:val="en-US"/>
-        </w:rPr>
-        <w:t>: 0.52</w:t>
+        <w:t>Accuracy: 0.52</w:t>
       </w:r>
     </w:p>
     <w:p>
@@ -4636,6 +4148,7 @@
       <w:r>
         <w:rPr>
           <w:rFonts w:asciiTheme="minorHAnsi" w:hAnsiTheme="minorHAnsi" w:cstheme="minorHAnsi"/>
+          <w:noProof/>
           <w:sz w:val="22"/>
           <w:szCs w:val="22"/>
           <w:lang w:val="en-US"/>
@@ -5031,16 +4544,7 @@
                 <w:szCs w:val="22"/>
                 <w:lang w:val="en-US"/>
               </w:rPr>
-              <w:t>25</w:t>
-            </w:r>
-            <w:r>
-              <w:rPr>
-                <w:rFonts w:asciiTheme="minorHAnsi" w:hAnsiTheme="minorHAnsi" w:cstheme="minorHAnsi"/>
-                <w:sz w:val="22"/>
-                <w:szCs w:val="22"/>
-                <w:lang w:val="en-US"/>
-              </w:rPr>
-              <w:t>0</w:t>
+              <w:t>250</w:t>
             </w:r>
           </w:p>
         </w:tc>
@@ -5077,28 +4581,8 @@
           <w:lang w:val="en-US"/>
         </w:rPr>
         <w:br/>
-      </w:r>
-      <w:proofErr w:type="spellStart"/>
-      <w:r>
-        <w:rPr>
-          <w:rFonts w:asciiTheme="minorHAnsi" w:hAnsiTheme="minorHAnsi" w:cstheme="minorHAnsi"/>
-          <w:sz w:val="22"/>
-          <w:szCs w:val="22"/>
-          <w:lang w:val="en-US"/>
-        </w:rPr>
-        <w:t>Loss</w:t>
-      </w:r>
-      <w:proofErr w:type="spellEnd"/>
-      <w:r>
-        <w:rPr>
-          <w:rFonts w:asciiTheme="minorHAnsi" w:hAnsiTheme="minorHAnsi" w:cstheme="minorHAnsi"/>
-          <w:sz w:val="22"/>
-          <w:szCs w:val="22"/>
-          <w:lang w:val="en-US"/>
-        </w:rPr>
-        <w:t xml:space="preserve">: 1.55, </w:t>
-      </w:r>
-      <w:proofErr w:type="spellStart"/>
+        <w:t xml:space="preserve">Loss: 1.55, </w:t>
+      </w:r>
       <w:r>
         <w:rPr>
           <w:rFonts w:asciiTheme="minorHAnsi" w:hAnsiTheme="minorHAnsi" w:cstheme="minorHAnsi"/>
@@ -5108,19 +4592,7 @@
           <w:szCs w:val="22"/>
           <w:lang w:val="en-US"/>
         </w:rPr>
-        <w:t>Accuracy</w:t>
-      </w:r>
-      <w:proofErr w:type="spellEnd"/>
-      <w:r>
-        <w:rPr>
-          <w:rFonts w:asciiTheme="minorHAnsi" w:hAnsiTheme="minorHAnsi" w:cstheme="minorHAnsi"/>
-          <w:b/>
-          <w:bCs/>
-          <w:sz w:val="22"/>
-          <w:szCs w:val="22"/>
-          <w:lang w:val="en-US"/>
-        </w:rPr>
-        <w:t>: 0.53</w:t>
+        <w:t>Accuracy: 0.53</w:t>
       </w:r>
     </w:p>
     <w:p/>
@@ -5158,34 +4630,7 @@
           <w:szCs w:val="22"/>
           <w:lang w:val="en-US"/>
         </w:rPr>
-        <w:t xml:space="preserve">movies per genre: </w:t>
-      </w:r>
-      <w:r>
-        <w:rPr>
-          <w:rFonts w:asciiTheme="minorHAnsi" w:hAnsiTheme="minorHAnsi" w:cstheme="minorHAnsi"/>
-          <w:sz w:val="22"/>
-          <w:szCs w:val="22"/>
-          <w:lang w:val="en-US"/>
-        </w:rPr>
-        <w:t>300</w:t>
-      </w:r>
-      <w:r>
-        <w:rPr>
-          <w:rFonts w:asciiTheme="minorHAnsi" w:hAnsiTheme="minorHAnsi" w:cstheme="minorHAnsi"/>
-          <w:sz w:val="22"/>
-          <w:szCs w:val="22"/>
-          <w:lang w:val="en-US"/>
-        </w:rPr>
-        <w:t xml:space="preserve">, words per plot: </w:t>
-      </w:r>
-      <w:r>
-        <w:rPr>
-          <w:rFonts w:asciiTheme="minorHAnsi" w:hAnsiTheme="minorHAnsi" w:cstheme="minorHAnsi"/>
-          <w:sz w:val="22"/>
-          <w:szCs w:val="22"/>
-          <w:lang w:val="en-US"/>
-        </w:rPr>
-        <w:t>250</w:t>
+        <w:t>movies per genre: 300, words per plot: 250</w:t>
       </w:r>
     </w:p>
     <w:p>
@@ -5655,27 +5100,15 @@
           <w:lang w:val="en-US"/>
         </w:rPr>
       </w:pPr>
-      <w:proofErr w:type="spellStart"/>
-      <w:r>
-        <w:rPr>
-          <w:rFonts w:asciiTheme="minorHAnsi" w:hAnsiTheme="minorHAnsi" w:cstheme="minorHAnsi"/>
-          <w:sz w:val="22"/>
-          <w:szCs w:val="22"/>
-          <w:lang w:val="en-US"/>
-        </w:rPr>
-        <w:t>Loss</w:t>
-      </w:r>
-      <w:proofErr w:type="spellEnd"/>
-      <w:r>
-        <w:rPr>
-          <w:rFonts w:asciiTheme="minorHAnsi" w:hAnsiTheme="minorHAnsi" w:cstheme="minorHAnsi"/>
-          <w:sz w:val="22"/>
-          <w:szCs w:val="22"/>
-          <w:lang w:val="en-US"/>
-        </w:rPr>
-        <w:t xml:space="preserve">: 1.63, </w:t>
-      </w:r>
-      <w:proofErr w:type="spellStart"/>
+      <w:r>
+        <w:rPr>
+          <w:rFonts w:asciiTheme="minorHAnsi" w:hAnsiTheme="minorHAnsi" w:cstheme="minorHAnsi"/>
+          <w:sz w:val="22"/>
+          <w:szCs w:val="22"/>
+          <w:lang w:val="en-US"/>
+        </w:rPr>
+        <w:t xml:space="preserve">Loss: 1.63, </w:t>
+      </w:r>
       <w:r>
         <w:rPr>
           <w:rFonts w:asciiTheme="minorHAnsi" w:hAnsiTheme="minorHAnsi" w:cstheme="minorHAnsi"/>
@@ -5685,19 +5118,7 @@
           <w:szCs w:val="22"/>
           <w:lang w:val="en-US"/>
         </w:rPr>
-        <w:t>Accuracy</w:t>
-      </w:r>
-      <w:proofErr w:type="spellEnd"/>
-      <w:r>
-        <w:rPr>
-          <w:rFonts w:asciiTheme="minorHAnsi" w:hAnsiTheme="minorHAnsi" w:cstheme="minorHAnsi"/>
-          <w:b/>
-          <w:bCs/>
-          <w:sz w:val="22"/>
-          <w:szCs w:val="22"/>
-          <w:lang w:val="en-US"/>
-        </w:rPr>
-        <w:t>: 0.54</w:t>
+        <w:t>Accuracy: 0.54</w:t>
       </w:r>
     </w:p>
     <w:p>
@@ -6305,43 +5726,7 @@
           <w:szCs w:val="22"/>
           <w:lang w:val="en-US"/>
         </w:rPr>
-        <w:t xml:space="preserve">movies per genre: </w:t>
-      </w:r>
-      <w:r>
-        <w:rPr>
-          <w:rFonts w:asciiTheme="minorHAnsi" w:hAnsiTheme="minorHAnsi" w:cstheme="minorHAnsi"/>
-          <w:sz w:val="22"/>
-          <w:szCs w:val="22"/>
-          <w:lang w:val="en-US"/>
-        </w:rPr>
-        <w:t>400</w:t>
-      </w:r>
-      <w:r>
-        <w:rPr>
-          <w:rFonts w:asciiTheme="minorHAnsi" w:hAnsiTheme="minorHAnsi" w:cstheme="minorHAnsi"/>
-          <w:sz w:val="22"/>
-          <w:szCs w:val="22"/>
-          <w:lang w:val="en-US"/>
-        </w:rPr>
-        <w:t>, words per plot: 2</w:t>
-      </w:r>
-      <w:r>
-        <w:rPr>
-          <w:rFonts w:asciiTheme="minorHAnsi" w:hAnsiTheme="minorHAnsi" w:cstheme="minorHAnsi"/>
-          <w:sz w:val="22"/>
-          <w:szCs w:val="22"/>
-          <w:lang w:val="en-US"/>
-        </w:rPr>
-        <w:t>0</w:t>
-      </w:r>
-      <w:r>
-        <w:rPr>
-          <w:rFonts w:asciiTheme="minorHAnsi" w:hAnsiTheme="minorHAnsi" w:cstheme="minorHAnsi"/>
-          <w:sz w:val="22"/>
-          <w:szCs w:val="22"/>
-          <w:lang w:val="en-US"/>
-        </w:rPr>
-        <w:t>0</w:t>
+        <w:t>movies per genre: 400, words per plot: 200</w:t>
       </w:r>
     </w:p>
     <w:p>
@@ -6959,34 +6344,7 @@
           <w:szCs w:val="22"/>
           <w:lang w:val="en-US"/>
         </w:rPr>
-        <w:t xml:space="preserve">movies per genre: </w:t>
-      </w:r>
-      <w:r>
-        <w:rPr>
-          <w:rFonts w:asciiTheme="minorHAnsi" w:hAnsiTheme="minorHAnsi" w:cstheme="minorHAnsi"/>
-          <w:sz w:val="22"/>
-          <w:szCs w:val="22"/>
-          <w:lang w:val="en-US"/>
-        </w:rPr>
-        <w:t>300</w:t>
-      </w:r>
-      <w:r>
-        <w:rPr>
-          <w:rFonts w:asciiTheme="minorHAnsi" w:hAnsiTheme="minorHAnsi" w:cstheme="minorHAnsi"/>
-          <w:sz w:val="22"/>
-          <w:szCs w:val="22"/>
-          <w:lang w:val="en-US"/>
-        </w:rPr>
-        <w:t xml:space="preserve">, words per plot: </w:t>
-      </w:r>
-      <w:r>
-        <w:rPr>
-          <w:rFonts w:asciiTheme="minorHAnsi" w:hAnsiTheme="minorHAnsi" w:cstheme="minorHAnsi"/>
-          <w:sz w:val="22"/>
-          <w:szCs w:val="22"/>
-          <w:lang w:val="en-US"/>
-        </w:rPr>
-        <w:t>250</w:t>
+        <w:t>movies per genre: 300, words per plot: 250</w:t>
       </w:r>
     </w:p>
     <w:p>
@@ -9755,6 +9113,144 @@
       <w:pPr>
         <w:pStyle w:val="Akapitzlist"/>
       </w:pPr>
+    </w:p>
+    <w:p>
+      <w:pPr>
+        <w:pStyle w:val="Akapitzlist"/>
+        <w:ind w:firstLine="696"/>
+        <w:rPr>
+          <w:rFonts w:asciiTheme="minorHAnsi" w:hAnsiTheme="minorHAnsi" w:cstheme="minorHAnsi"/>
+          <w:sz w:val="22"/>
+          <w:szCs w:val="22"/>
+          <w:lang w:val="en-US"/>
+        </w:rPr>
+      </w:pPr>
+      <w:r>
+        <w:rPr>
+          <w:rFonts w:asciiTheme="minorHAnsi" w:hAnsiTheme="minorHAnsi" w:cstheme="minorHAnsi"/>
+          <w:sz w:val="22"/>
+          <w:szCs w:val="22"/>
+          <w:lang w:val="en-US"/>
+        </w:rPr>
+        <w:t xml:space="preserve">As you can see in the previous part of this report, the best result we </w:t>
+      </w:r>
+      <w:r>
+        <w:rPr>
+          <w:rFonts w:asciiTheme="minorHAnsi" w:hAnsiTheme="minorHAnsi" w:cstheme="minorHAnsi"/>
+          <w:sz w:val="22"/>
+          <w:szCs w:val="22"/>
+          <w:lang w:val="en-US"/>
+        </w:rPr>
+        <w:t xml:space="preserve">have </w:t>
+      </w:r>
+      <w:r>
+        <w:rPr>
+          <w:rFonts w:asciiTheme="minorHAnsi" w:hAnsiTheme="minorHAnsi" w:cstheme="minorHAnsi"/>
+          <w:sz w:val="22"/>
+          <w:szCs w:val="22"/>
+          <w:lang w:val="en-US"/>
+        </w:rPr>
+        <w:t xml:space="preserve">achieved </w:t>
+      </w:r>
+      <w:r>
+        <w:rPr>
+          <w:rFonts w:asciiTheme="minorHAnsi" w:hAnsiTheme="minorHAnsi" w:cstheme="minorHAnsi"/>
+          <w:sz w:val="22"/>
+          <w:szCs w:val="22"/>
+          <w:lang w:val="en-US"/>
+        </w:rPr>
+        <w:t xml:space="preserve">was 61% of accuracy. The graphs show that accuracy rises when the </w:t>
+      </w:r>
+      <w:r>
+        <w:rPr>
+          <w:rFonts w:asciiTheme="minorHAnsi" w:hAnsiTheme="minorHAnsi" w:cstheme="minorHAnsi"/>
+          <w:sz w:val="22"/>
+          <w:szCs w:val="22"/>
+          <w:lang w:val="en-US"/>
+        </w:rPr>
+        <w:t xml:space="preserve">amount of movies taken into consideration grows. </w:t>
+      </w:r>
+      <w:r>
+        <w:rPr>
+          <w:rFonts w:asciiTheme="minorHAnsi" w:hAnsiTheme="minorHAnsi" w:cstheme="minorHAnsi"/>
+          <w:sz w:val="22"/>
+          <w:szCs w:val="22"/>
+          <w:lang w:val="en-US"/>
+        </w:rPr>
+        <w:t xml:space="preserve">When it comes to deciding on the best batch size and number of epochs for our neural network you can see that training accuracy increases rapidly at the beginning and </w:t>
+      </w:r>
+      <w:r>
+        <w:rPr>
+          <w:rFonts w:asciiTheme="minorHAnsi" w:hAnsiTheme="minorHAnsi" w:cstheme="minorHAnsi"/>
+          <w:sz w:val="22"/>
+          <w:szCs w:val="22"/>
+          <w:lang w:val="en-US"/>
+        </w:rPr>
+        <w:t xml:space="preserve">then </w:t>
+      </w:r>
+      <w:r>
+        <w:rPr>
+          <w:rFonts w:asciiTheme="minorHAnsi" w:hAnsiTheme="minorHAnsi" w:cstheme="minorHAnsi"/>
+          <w:sz w:val="22"/>
+          <w:szCs w:val="22"/>
+          <w:lang w:val="en-US"/>
+        </w:rPr>
+        <w:t xml:space="preserve">remains stable. </w:t>
+      </w:r>
+      <w:r>
+        <w:rPr>
+          <w:rFonts w:asciiTheme="minorHAnsi" w:hAnsiTheme="minorHAnsi" w:cstheme="minorHAnsi"/>
+          <w:sz w:val="22"/>
+          <w:szCs w:val="22"/>
+          <w:lang w:val="en-US"/>
+        </w:rPr>
+        <w:t xml:space="preserve">That is why we chose a few epochs and small batches. </w:t>
+      </w:r>
+      <w:r>
+        <w:rPr>
+          <w:rFonts w:asciiTheme="minorHAnsi" w:hAnsiTheme="minorHAnsi" w:cstheme="minorHAnsi"/>
+          <w:sz w:val="22"/>
+          <w:szCs w:val="22"/>
+          <w:lang w:val="en-US"/>
+        </w:rPr>
+        <w:t>Another thing which has a</w:t>
+      </w:r>
+      <w:r>
+        <w:rPr>
+          <w:rFonts w:asciiTheme="minorHAnsi" w:hAnsiTheme="minorHAnsi" w:cstheme="minorHAnsi"/>
+          <w:sz w:val="22"/>
+          <w:szCs w:val="22"/>
+          <w:lang w:val="en-US"/>
+        </w:rPr>
+        <w:t xml:space="preserve"> big</w:t>
+      </w:r>
+      <w:r>
+        <w:rPr>
+          <w:rFonts w:asciiTheme="minorHAnsi" w:hAnsiTheme="minorHAnsi" w:cstheme="minorHAnsi"/>
+          <w:sz w:val="22"/>
+          <w:szCs w:val="22"/>
+          <w:lang w:val="en-US"/>
+        </w:rPr>
+        <w:t xml:space="preserve"> impact on the results</w:t>
+      </w:r>
+      <w:r>
+        <w:rPr>
+          <w:rFonts w:asciiTheme="minorHAnsi" w:hAnsiTheme="minorHAnsi" w:cstheme="minorHAnsi"/>
+          <w:sz w:val="22"/>
+          <w:szCs w:val="22"/>
+          <w:lang w:val="en-US"/>
+        </w:rPr>
+        <w:t xml:space="preserve"> is how much movies </w:t>
+      </w:r>
+      <w:r>
+        <w:rPr>
+          <w:rFonts w:asciiTheme="minorHAnsi" w:hAnsiTheme="minorHAnsi" w:cstheme="minorHAnsi"/>
+          <w:sz w:val="22"/>
+          <w:szCs w:val="22"/>
+          <w:lang w:val="en-US"/>
+        </w:rPr>
+        <w:t>are prepared for each genre. Number of words in every plot is not so important because of different lengths of the text in the data set. Even if we increase number of words to 500, then in case of plot with 80 words the words will be repeating so it will not improve the value of training set.</w:t>
+      </w:r>
       <w:bookmarkStart w:id="0" w:name="_GoBack"/>
       <w:bookmarkEnd w:id="0"/>
     </w:p>
@@ -10430,6 +9926,7 @@
     <w:lsdException w:name="HTML Sample" w:semiHidden="1" w:unhideWhenUsed="1"/>
     <w:lsdException w:name="HTML Typewriter" w:semiHidden="1" w:unhideWhenUsed="1"/>
     <w:lsdException w:name="HTML Variable" w:semiHidden="1" w:unhideWhenUsed="1"/>
+    <w:lsdException w:name="Normal Table" w:semiHidden="1" w:unhideWhenUsed="1"/>
     <w:lsdException w:name="annotation subject" w:semiHidden="1" w:unhideWhenUsed="1"/>
     <w:lsdException w:name="No List" w:semiHidden="1" w:unhideWhenUsed="1"/>
     <w:lsdException w:name="Outline List 1" w:semiHidden="1" w:unhideWhenUsed="1"/>
@@ -10472,8 +9969,11 @@
     <w:lsdException w:name="Table Contemporary" w:semiHidden="1" w:unhideWhenUsed="1"/>
     <w:lsdException w:name="Table Elegant" w:semiHidden="1" w:unhideWhenUsed="1"/>
     <w:lsdException w:name="Table Professional" w:semiHidden="1" w:unhideWhenUsed="1"/>
+    <w:lsdException w:name="Table Subtle 1" w:semiHidden="1" w:unhideWhenUsed="1"/>
     <w:lsdException w:name="Table Subtle 2" w:semiHidden="1" w:unhideWhenUsed="1"/>
     <w:lsdException w:name="Table Web 1" w:semiHidden="1" w:unhideWhenUsed="1"/>
+    <w:lsdException w:name="Table Web 2" w:semiHidden="1" w:unhideWhenUsed="1"/>
+    <w:lsdException w:name="Table Web 3" w:semiHidden="1" w:unhideWhenUsed="1"/>
     <w:lsdException w:name="Balloon Text" w:semiHidden="1" w:unhideWhenUsed="1"/>
     <w:lsdException w:name="Table Grid" w:uiPriority="39"/>
     <w:lsdException w:name="Table Theme" w:semiHidden="1" w:unhideWhenUsed="1"/>
@@ -11142,7 +10642,7 @@
 </file>
 
 <file path=customXml/itemProps1.xml><?xml version="1.0" encoding="utf-8"?>
-<ds:datastoreItem xmlns:ds="http://schemas.openxmlformats.org/officeDocument/2006/customXml" ds:itemID="{B75F8D04-0D2A-48AB-B511-FB5DA9D2E107}">
+<ds:datastoreItem xmlns:ds="http://schemas.openxmlformats.org/officeDocument/2006/customXml" ds:itemID="{E5596861-88B3-4C85-89EA-A01E907A6F32}">
   <ds:schemaRefs>
     <ds:schemaRef ds:uri="http://schemas.openxmlformats.org/officeDocument/2006/bibliography"/>
   </ds:schemaRefs>

</xml_diff>

<commit_message>
Conclusions in final report
</commit_message>
<xml_diff>
--- a/Documentation/ANG/Raport_ANG.docx
+++ b/Documentation/ANG/Raport_ANG.docx
@@ -858,6 +858,7 @@
                 <w:lang w:val="en-US"/>
               </w:rPr>
             </w:pPr>
+            <w:proofErr w:type="spellStart"/>
             <w:r>
               <w:rPr>
                 <w:rFonts w:ascii="Arial" w:hAnsi="Arial" w:cs="Arial"/>
@@ -866,8 +867,31 @@
                 <w:szCs w:val="20"/>
                 <w:lang w:val="en-US"/>
               </w:rPr>
-              <w:t>Benedykt Waszkiewicz</w:t>
-            </w:r>
+              <w:t>Benedykt</w:t>
+            </w:r>
+            <w:proofErr w:type="spellEnd"/>
+            <w:r>
+              <w:rPr>
+                <w:rFonts w:ascii="Arial" w:hAnsi="Arial" w:cs="Arial"/>
+                <w:b/>
+                <w:sz w:val="20"/>
+                <w:szCs w:val="20"/>
+                <w:lang w:val="en-US"/>
+              </w:rPr>
+              <w:t xml:space="preserve"> </w:t>
+            </w:r>
+            <w:proofErr w:type="spellStart"/>
+            <w:r>
+              <w:rPr>
+                <w:rFonts w:ascii="Arial" w:hAnsi="Arial" w:cs="Arial"/>
+                <w:b/>
+                <w:sz w:val="20"/>
+                <w:szCs w:val="20"/>
+                <w:lang w:val="en-US"/>
+              </w:rPr>
+              <w:t>Waszkiewicz</w:t>
+            </w:r>
+            <w:proofErr w:type="spellEnd"/>
             <w:r>
               <w:rPr>
                 <w:rFonts w:ascii="Arial" w:hAnsi="Arial" w:cs="Arial"/>
@@ -1020,6 +1044,7 @@
                 <w:lang w:val="en-US"/>
               </w:rPr>
             </w:pPr>
+            <w:proofErr w:type="spellStart"/>
             <w:r>
               <w:rPr>
                 <w:rFonts w:ascii="Arial" w:hAnsi="Arial" w:cs="Arial"/>
@@ -1028,7 +1053,40 @@
                 <w:szCs w:val="20"/>
                 <w:lang w:val="en-US"/>
               </w:rPr>
-              <w:t>Temat projektu:</w:t>
+              <w:t>Temat</w:t>
+            </w:r>
+            <w:proofErr w:type="spellEnd"/>
+            <w:r>
+              <w:rPr>
+                <w:rFonts w:ascii="Arial" w:hAnsi="Arial" w:cs="Arial"/>
+                <w:b/>
+                <w:sz w:val="20"/>
+                <w:szCs w:val="20"/>
+                <w:lang w:val="en-US"/>
+              </w:rPr>
+              <w:t xml:space="preserve"> </w:t>
+            </w:r>
+            <w:proofErr w:type="spellStart"/>
+            <w:r>
+              <w:rPr>
+                <w:rFonts w:ascii="Arial" w:hAnsi="Arial" w:cs="Arial"/>
+                <w:b/>
+                <w:sz w:val="20"/>
+                <w:szCs w:val="20"/>
+                <w:lang w:val="en-US"/>
+              </w:rPr>
+              <w:t>projektu</w:t>
+            </w:r>
+            <w:proofErr w:type="spellEnd"/>
+            <w:r>
+              <w:rPr>
+                <w:rFonts w:ascii="Arial" w:hAnsi="Arial" w:cs="Arial"/>
+                <w:b/>
+                <w:sz w:val="20"/>
+                <w:szCs w:val="20"/>
+                <w:lang w:val="en-US"/>
+              </w:rPr>
+              <w:t>:</w:t>
             </w:r>
           </w:p>
           <w:p>
@@ -1166,14 +1224,34 @@
                 <w:szCs w:val="28"/>
               </w:rPr>
             </w:pPr>
+            <w:proofErr w:type="spellStart"/>
             <w:r>
               <w:rPr>
                 <w:b/>
                 <w:sz w:val="28"/>
                 <w:szCs w:val="28"/>
               </w:rPr>
-              <w:t>dd/mm/rrrr</w:t>
-            </w:r>
+              <w:t>dd</w:t>
+            </w:r>
+            <w:proofErr w:type="spellEnd"/>
+            <w:r>
+              <w:rPr>
+                <w:b/>
+                <w:sz w:val="28"/>
+                <w:szCs w:val="28"/>
+              </w:rPr>
+              <w:t>/mm/</w:t>
+            </w:r>
+            <w:proofErr w:type="spellStart"/>
+            <w:r>
+              <w:rPr>
+                <w:b/>
+                <w:sz w:val="28"/>
+                <w:szCs w:val="28"/>
+              </w:rPr>
+              <w:t>rrrr</w:t>
+            </w:r>
+            <w:proofErr w:type="spellEnd"/>
             <w:r>
               <w:rPr>
                 <w:b/>
@@ -1678,7 +1756,25 @@
           <w:szCs w:val="22"/>
           <w:lang w:val="en-US"/>
         </w:rPr>
-        <w:t>columns with a genre ant a plot.</w:t>
+        <w:t>columns with a genre an</w:t>
+      </w:r>
+      <w:r>
+        <w:rPr>
+          <w:rFonts w:asciiTheme="minorHAnsi" w:hAnsiTheme="minorHAnsi" w:cstheme="minorHAnsi"/>
+          <w:sz w:val="22"/>
+          <w:szCs w:val="22"/>
+          <w:lang w:val="en-US"/>
+        </w:rPr>
+        <w:t>d</w:t>
+      </w:r>
+      <w:r>
+        <w:rPr>
+          <w:rFonts w:asciiTheme="minorHAnsi" w:hAnsiTheme="minorHAnsi" w:cstheme="minorHAnsi"/>
+          <w:sz w:val="22"/>
+          <w:szCs w:val="22"/>
+          <w:lang w:val="en-US"/>
+        </w:rPr>
+        <w:t xml:space="preserve"> a plot.</w:t>
       </w:r>
     </w:p>
     <w:p>
@@ -1850,7 +1946,47 @@
           <w:szCs w:val="22"/>
           <w:lang w:val="en-US"/>
         </w:rPr>
-        <w:t>For this reason, the names of genres, e.g. "sci-fi", "science-fiction", "science fiction", "sciencefiction." are changed to "science_fiction".</w:t>
+        <w:t>For this reason, the names of genres, e.g. "sci-fi", "science-fiction", "science fiction", "</w:t>
+      </w:r>
+      <w:proofErr w:type="spellStart"/>
+      <w:r>
+        <w:rPr>
+          <w:rFonts w:asciiTheme="minorHAnsi" w:hAnsiTheme="minorHAnsi" w:cstheme="minorHAnsi"/>
+          <w:sz w:val="22"/>
+          <w:szCs w:val="22"/>
+          <w:lang w:val="en-US"/>
+        </w:rPr>
+        <w:t>sciencefiction</w:t>
+      </w:r>
+      <w:proofErr w:type="spellEnd"/>
+      <w:r>
+        <w:rPr>
+          <w:rFonts w:asciiTheme="minorHAnsi" w:hAnsiTheme="minorHAnsi" w:cstheme="minorHAnsi"/>
+          <w:sz w:val="22"/>
+          <w:szCs w:val="22"/>
+          <w:lang w:val="en-US"/>
+        </w:rPr>
+        <w:t>." are changed to "</w:t>
+      </w:r>
+      <w:proofErr w:type="spellStart"/>
+      <w:r>
+        <w:rPr>
+          <w:rFonts w:asciiTheme="minorHAnsi" w:hAnsiTheme="minorHAnsi" w:cstheme="minorHAnsi"/>
+          <w:sz w:val="22"/>
+          <w:szCs w:val="22"/>
+          <w:lang w:val="en-US"/>
+        </w:rPr>
+        <w:t>science_fiction</w:t>
+      </w:r>
+      <w:proofErr w:type="spellEnd"/>
+      <w:r>
+        <w:rPr>
+          <w:rFonts w:asciiTheme="minorHAnsi" w:hAnsiTheme="minorHAnsi" w:cstheme="minorHAnsi"/>
+          <w:sz w:val="22"/>
+          <w:szCs w:val="22"/>
+          <w:lang w:val="en-US"/>
+        </w:rPr>
+        <w:t>".</w:t>
       </w:r>
       <w:r>
         <w:rPr>
@@ -1868,7 +2004,16 @@
           <w:szCs w:val="22"/>
           <w:lang w:val="en-US"/>
         </w:rPr>
-        <w:t>The next step is to replace the word abbreviations (e.g. "what's" with "what is"), punctuation marks and Wikipedia footnotes.</w:t>
+        <w:t>Next</w:t>
+      </w:r>
+      <w:r>
+        <w:rPr>
+          <w:rFonts w:asciiTheme="minorHAnsi" w:hAnsiTheme="minorHAnsi" w:cstheme="minorHAnsi"/>
+          <w:sz w:val="22"/>
+          <w:szCs w:val="22"/>
+          <w:lang w:val="en-US"/>
+        </w:rPr>
+        <w:t xml:space="preserve"> step is to replace the word abbreviations (e.g. "what's" with "what is"), punctuation marks and Wikipedia footnotes.</w:t>
       </w:r>
       <w:r>
         <w:rPr>
@@ -1933,6 +2078,7 @@
         </w:rPr>
         <w:t xml:space="preserve"> "</w:t>
       </w:r>
+      <w:proofErr w:type="spellStart"/>
       <w:r>
         <w:rPr>
           <w:rFonts w:asciiTheme="minorHAnsi" w:hAnsiTheme="minorHAnsi" w:cstheme="minorHAnsi"/>
@@ -1942,6 +2088,7 @@
         </w:rPr>
         <w:t>science_fiction</w:t>
       </w:r>
+      <w:proofErr w:type="spellEnd"/>
       <w:r>
         <w:rPr>
           <w:rFonts w:asciiTheme="minorHAnsi" w:hAnsiTheme="minorHAnsi" w:cstheme="minorHAnsi"/>
@@ -2195,7 +2342,27 @@
           <w:szCs w:val="22"/>
           <w:lang w:val="en-US"/>
         </w:rPr>
-        <w:t>During this operation, insignificant words such as "are", "is", "about" are also removed, for this purpose the nltk library with the corpus of English words was used.</w:t>
+        <w:t xml:space="preserve">During this operation, insignificant words such as "are", "is", "about" are also removed, for this purpose the </w:t>
+      </w:r>
+      <w:proofErr w:type="spellStart"/>
+      <w:r>
+        <w:rPr>
+          <w:rFonts w:asciiTheme="minorHAnsi" w:hAnsiTheme="minorHAnsi" w:cstheme="minorHAnsi"/>
+          <w:sz w:val="22"/>
+          <w:szCs w:val="22"/>
+          <w:lang w:val="en-US"/>
+        </w:rPr>
+        <w:t>nltk</w:t>
+      </w:r>
+      <w:proofErr w:type="spellEnd"/>
+      <w:r>
+        <w:rPr>
+          <w:rFonts w:asciiTheme="minorHAnsi" w:hAnsiTheme="minorHAnsi" w:cstheme="minorHAnsi"/>
+          <w:sz w:val="22"/>
+          <w:szCs w:val="22"/>
+          <w:lang w:val="en-US"/>
+        </w:rPr>
+        <w:t xml:space="preserve"> library with the corpus of English words was used.</w:t>
       </w:r>
       <w:r>
         <w:rPr>
@@ -2427,6 +2594,7 @@
           <w:lang w:val="en-US"/>
         </w:rPr>
       </w:pPr>
+      <w:proofErr w:type="spellStart"/>
       <w:r>
         <w:rPr>
           <w:rFonts w:asciiTheme="minorHAnsi" w:hAnsiTheme="minorHAnsi" w:cstheme="minorHAnsi"/>
@@ -2436,6 +2604,7 @@
         </w:rPr>
         <w:t>Keras</w:t>
       </w:r>
+      <w:proofErr w:type="spellEnd"/>
     </w:p>
     <w:p>
       <w:pPr>
@@ -2460,14 +2629,25 @@
           <w:lang w:val="en-US"/>
         </w:rPr>
       </w:pPr>
-      <w:r>
-        <w:rPr>
-          <w:rFonts w:asciiTheme="minorHAnsi" w:hAnsiTheme="minorHAnsi" w:cstheme="minorHAnsi"/>
-          <w:sz w:val="22"/>
-          <w:szCs w:val="22"/>
-          <w:lang w:val="en-US"/>
-        </w:rPr>
-        <w:t>Keras is one of the leading high-level neural networks APIs. It is written in Python</w:t>
+      <w:proofErr w:type="spellStart"/>
+      <w:r>
+        <w:rPr>
+          <w:rFonts w:asciiTheme="minorHAnsi" w:hAnsiTheme="minorHAnsi" w:cstheme="minorHAnsi"/>
+          <w:sz w:val="22"/>
+          <w:szCs w:val="22"/>
+          <w:lang w:val="en-US"/>
+        </w:rPr>
+        <w:t>Keras</w:t>
+      </w:r>
+      <w:proofErr w:type="spellEnd"/>
+      <w:r>
+        <w:rPr>
+          <w:rFonts w:asciiTheme="minorHAnsi" w:hAnsiTheme="minorHAnsi" w:cstheme="minorHAnsi"/>
+          <w:sz w:val="22"/>
+          <w:szCs w:val="22"/>
+          <w:lang w:val="en-US"/>
+        </w:rPr>
+        <w:t xml:space="preserve"> is one of the leading high-level neural networks APIs. It is written in Python</w:t>
       </w:r>
       <w:r>
         <w:rPr>
@@ -2494,7 +2674,27 @@
           <w:szCs w:val="22"/>
           <w:lang w:val="en-US"/>
         </w:rPr>
-        <w:t xml:space="preserve">structure in Keras is the model which </w:t>
+        <w:t xml:space="preserve">structure in </w:t>
+      </w:r>
+      <w:proofErr w:type="spellStart"/>
+      <w:r>
+        <w:rPr>
+          <w:rFonts w:asciiTheme="minorHAnsi" w:hAnsiTheme="minorHAnsi" w:cstheme="minorHAnsi"/>
+          <w:sz w:val="22"/>
+          <w:szCs w:val="22"/>
+          <w:lang w:val="en-US"/>
+        </w:rPr>
+        <w:t>Keras</w:t>
+      </w:r>
+      <w:proofErr w:type="spellEnd"/>
+      <w:r>
+        <w:rPr>
+          <w:rFonts w:asciiTheme="minorHAnsi" w:hAnsiTheme="minorHAnsi" w:cstheme="minorHAnsi"/>
+          <w:sz w:val="22"/>
+          <w:szCs w:val="22"/>
+          <w:lang w:val="en-US"/>
+        </w:rPr>
+        <w:t xml:space="preserve"> is the model which </w:t>
       </w:r>
       <w:r>
         <w:rPr>
@@ -2572,8 +2772,39 @@
           <w:szCs w:val="22"/>
           <w:lang w:val="en-US"/>
         </w:rPr>
-        <w:t>from tensorflow import keras</w:t>
-      </w:r>
+        <w:t xml:space="preserve">from </w:t>
+      </w:r>
+      <w:proofErr w:type="spellStart"/>
+      <w:r>
+        <w:rPr>
+          <w:rFonts w:ascii="Consolas" w:hAnsi="Consolas" w:cstheme="minorHAnsi"/>
+          <w:sz w:val="22"/>
+          <w:szCs w:val="22"/>
+          <w:lang w:val="en-US"/>
+        </w:rPr>
+        <w:t>tensorflow</w:t>
+      </w:r>
+      <w:proofErr w:type="spellEnd"/>
+      <w:r>
+        <w:rPr>
+          <w:rFonts w:ascii="Consolas" w:hAnsi="Consolas" w:cstheme="minorHAnsi"/>
+          <w:sz w:val="22"/>
+          <w:szCs w:val="22"/>
+          <w:lang w:val="en-US"/>
+        </w:rPr>
+        <w:t xml:space="preserve"> import </w:t>
+      </w:r>
+      <w:proofErr w:type="spellStart"/>
+      <w:r>
+        <w:rPr>
+          <w:rFonts w:ascii="Consolas" w:hAnsi="Consolas" w:cstheme="minorHAnsi"/>
+          <w:sz w:val="22"/>
+          <w:szCs w:val="22"/>
+          <w:lang w:val="en-US"/>
+        </w:rPr>
+        <w:t>keras</w:t>
+      </w:r>
+      <w:proofErr w:type="spellEnd"/>
     </w:p>
     <w:p>
       <w:pPr>
@@ -2593,7 +2824,27 @@
           <w:szCs w:val="22"/>
           <w:lang w:val="en-US"/>
         </w:rPr>
-        <w:t>model = keras.Sequential()</w:t>
+        <w:t xml:space="preserve">model = </w:t>
+      </w:r>
+      <w:proofErr w:type="spellStart"/>
+      <w:r>
+        <w:rPr>
+          <w:rFonts w:ascii="Consolas" w:hAnsi="Consolas" w:cstheme="minorHAnsi"/>
+          <w:sz w:val="22"/>
+          <w:szCs w:val="22"/>
+          <w:lang w:val="en-US"/>
+        </w:rPr>
+        <w:t>keras.Sequential</w:t>
+      </w:r>
+      <w:proofErr w:type="spellEnd"/>
+      <w:r>
+        <w:rPr>
+          <w:rFonts w:ascii="Consolas" w:hAnsi="Consolas" w:cstheme="minorHAnsi"/>
+          <w:sz w:val="22"/>
+          <w:szCs w:val="22"/>
+          <w:lang w:val="en-US"/>
+        </w:rPr>
+        <w:t>()</w:t>
       </w:r>
     </w:p>
     <w:p>
@@ -2967,6 +3218,7 @@
           <w:lang w:val="en-US"/>
         </w:rPr>
       </w:pPr>
+      <w:proofErr w:type="spellStart"/>
       <w:r>
         <w:rPr>
           <w:rFonts w:ascii="Consolas" w:hAnsi="Consolas" w:cstheme="minorHAnsi"/>
@@ -2974,7 +3226,27 @@
           <w:szCs w:val="22"/>
           <w:lang w:val="en-US"/>
         </w:rPr>
-        <w:t>model.add(keras.layers.</w:t>
+        <w:t>model.add</w:t>
+      </w:r>
+      <w:proofErr w:type="spellEnd"/>
+      <w:r>
+        <w:rPr>
+          <w:rFonts w:ascii="Consolas" w:hAnsi="Consolas" w:cstheme="minorHAnsi"/>
+          <w:sz w:val="22"/>
+          <w:szCs w:val="22"/>
+          <w:lang w:val="en-US"/>
+        </w:rPr>
+        <w:t>(</w:t>
+      </w:r>
+      <w:proofErr w:type="spellStart"/>
+      <w:r>
+        <w:rPr>
+          <w:rFonts w:ascii="Consolas" w:hAnsi="Consolas" w:cstheme="minorHAnsi"/>
+          <w:sz w:val="22"/>
+          <w:szCs w:val="22"/>
+          <w:lang w:val="en-US"/>
+        </w:rPr>
+        <w:t>keras.layers.</w:t>
       </w:r>
       <w:r>
         <w:rPr>
@@ -2987,6 +3259,7 @@
         </w:rPr>
         <w:t>Embedding</w:t>
       </w:r>
+      <w:proofErr w:type="spellEnd"/>
       <w:r>
         <w:rPr>
           <w:rFonts w:ascii="Consolas" w:hAnsi="Consolas" w:cstheme="minorHAnsi"/>
@@ -2994,8 +3267,9 @@
           <w:szCs w:val="22"/>
           <w:lang w:val="en-US"/>
         </w:rPr>
-        <w:t>(input_dim=vocabulary_size,</w:t>
-      </w:r>
+        <w:t>(</w:t>
+      </w:r>
+      <w:proofErr w:type="spellStart"/>
       <w:r>
         <w:rPr>
           <w:rFonts w:ascii="Consolas" w:hAnsi="Consolas" w:cstheme="minorHAnsi"/>
@@ -3003,8 +3277,48 @@
           <w:szCs w:val="22"/>
           <w:lang w:val="en-US"/>
         </w:rPr>
+        <w:t>input_dim</w:t>
+      </w:r>
+      <w:proofErr w:type="spellEnd"/>
+      <w:r>
+        <w:rPr>
+          <w:rFonts w:ascii="Consolas" w:hAnsi="Consolas" w:cstheme="minorHAnsi"/>
+          <w:sz w:val="22"/>
+          <w:szCs w:val="22"/>
+          <w:lang w:val="en-US"/>
+        </w:rPr>
+        <w:t>=</w:t>
+      </w:r>
+      <w:proofErr w:type="spellStart"/>
+      <w:r>
+        <w:rPr>
+          <w:rFonts w:ascii="Consolas" w:hAnsi="Consolas" w:cstheme="minorHAnsi"/>
+          <w:sz w:val="22"/>
+          <w:szCs w:val="22"/>
+          <w:lang w:val="en-US"/>
+        </w:rPr>
+        <w:t>vocabulary_size</w:t>
+      </w:r>
+      <w:proofErr w:type="spellEnd"/>
+      <w:r>
+        <w:rPr>
+          <w:rFonts w:ascii="Consolas" w:hAnsi="Consolas" w:cstheme="minorHAnsi"/>
+          <w:sz w:val="22"/>
+          <w:szCs w:val="22"/>
+          <w:lang w:val="en-US"/>
+        </w:rPr>
+        <w:t>,</w:t>
+      </w:r>
+      <w:r>
+        <w:rPr>
+          <w:rFonts w:ascii="Consolas" w:hAnsi="Consolas" w:cstheme="minorHAnsi"/>
+          <w:sz w:val="22"/>
+          <w:szCs w:val="22"/>
+          <w:lang w:val="en-US"/>
+        </w:rPr>
         <w:br/>
       </w:r>
+      <w:proofErr w:type="spellStart"/>
       <w:r>
         <w:rPr>
           <w:rFonts w:ascii="Consolas" w:hAnsi="Consolas" w:cstheme="minorHAnsi"/>
@@ -3012,7 +3326,57 @@
           <w:szCs w:val="22"/>
           <w:lang w:val="en-US"/>
         </w:rPr>
-        <w:t xml:space="preserve">output_dim= 512, input_length=numberOfInputWords)) </w:t>
+        <w:t>output_dim</w:t>
+      </w:r>
+      <w:proofErr w:type="spellEnd"/>
+      <w:r>
+        <w:rPr>
+          <w:rFonts w:ascii="Consolas" w:hAnsi="Consolas" w:cstheme="minorHAnsi"/>
+          <w:sz w:val="22"/>
+          <w:szCs w:val="22"/>
+          <w:lang w:val="en-US"/>
+        </w:rPr>
+        <w:t xml:space="preserve">= 512, </w:t>
+      </w:r>
+      <w:proofErr w:type="spellStart"/>
+      <w:r>
+        <w:rPr>
+          <w:rFonts w:ascii="Consolas" w:hAnsi="Consolas" w:cstheme="minorHAnsi"/>
+          <w:sz w:val="22"/>
+          <w:szCs w:val="22"/>
+          <w:lang w:val="en-US"/>
+        </w:rPr>
+        <w:t>input_length</w:t>
+      </w:r>
+      <w:proofErr w:type="spellEnd"/>
+      <w:r>
+        <w:rPr>
+          <w:rFonts w:ascii="Consolas" w:hAnsi="Consolas" w:cstheme="minorHAnsi"/>
+          <w:sz w:val="22"/>
+          <w:szCs w:val="22"/>
+          <w:lang w:val="en-US"/>
+        </w:rPr>
+        <w:t>=</w:t>
+      </w:r>
+      <w:proofErr w:type="spellStart"/>
+      <w:r>
+        <w:rPr>
+          <w:rFonts w:ascii="Consolas" w:hAnsi="Consolas" w:cstheme="minorHAnsi"/>
+          <w:sz w:val="22"/>
+          <w:szCs w:val="22"/>
+          <w:lang w:val="en-US"/>
+        </w:rPr>
+        <w:t>numberOfInputWords</w:t>
+      </w:r>
+      <w:proofErr w:type="spellEnd"/>
+      <w:r>
+        <w:rPr>
+          <w:rFonts w:ascii="Consolas" w:hAnsi="Consolas" w:cstheme="minorHAnsi"/>
+          <w:sz w:val="22"/>
+          <w:szCs w:val="22"/>
+          <w:lang w:val="en-US"/>
+        </w:rPr>
+        <w:t xml:space="preserve">)) </w:t>
       </w:r>
     </w:p>
     <w:p>
@@ -3026,6 +3390,7 @@
           <w:lang w:val="en-US"/>
         </w:rPr>
       </w:pPr>
+      <w:proofErr w:type="spellStart"/>
       <w:r>
         <w:rPr>
           <w:rFonts w:ascii="Consolas" w:hAnsi="Consolas" w:cstheme="minorHAnsi"/>
@@ -3033,7 +3398,17 @@
           <w:szCs w:val="22"/>
           <w:lang w:val="en-US"/>
         </w:rPr>
-        <w:t>model.add(keras.layers.</w:t>
+        <w:t>model.add</w:t>
+      </w:r>
+      <w:proofErr w:type="spellEnd"/>
+      <w:r>
+        <w:rPr>
+          <w:rFonts w:ascii="Consolas" w:hAnsi="Consolas" w:cstheme="minorHAnsi"/>
+          <w:sz w:val="22"/>
+          <w:szCs w:val="22"/>
+          <w:lang w:val="en-US"/>
+        </w:rPr>
+        <w:t>(keras.layers.</w:t>
       </w:r>
       <w:r>
         <w:rPr>
@@ -3067,6 +3442,7 @@
           <w:lang w:val="en-US"/>
         </w:rPr>
       </w:pPr>
+      <w:proofErr w:type="spellStart"/>
       <w:r>
         <w:rPr>
           <w:rFonts w:ascii="Consolas" w:hAnsi="Consolas" w:cstheme="minorHAnsi"/>
@@ -3074,7 +3450,27 @@
           <w:szCs w:val="22"/>
           <w:lang w:val="en-US"/>
         </w:rPr>
-        <w:t>model.add(keras.layers.</w:t>
+        <w:t>model.add</w:t>
+      </w:r>
+      <w:proofErr w:type="spellEnd"/>
+      <w:r>
+        <w:rPr>
+          <w:rFonts w:ascii="Consolas" w:hAnsi="Consolas" w:cstheme="minorHAnsi"/>
+          <w:sz w:val="22"/>
+          <w:szCs w:val="22"/>
+          <w:lang w:val="en-US"/>
+        </w:rPr>
+        <w:t>(</w:t>
+      </w:r>
+      <w:proofErr w:type="spellStart"/>
+      <w:r>
+        <w:rPr>
+          <w:rFonts w:ascii="Consolas" w:hAnsi="Consolas" w:cstheme="minorHAnsi"/>
+          <w:sz w:val="22"/>
+          <w:szCs w:val="22"/>
+          <w:lang w:val="en-US"/>
+        </w:rPr>
+        <w:t>keras.layers.</w:t>
       </w:r>
       <w:r>
         <w:rPr>
@@ -3087,6 +3483,7 @@
         </w:rPr>
         <w:t>Dense</w:t>
       </w:r>
+      <w:proofErr w:type="spellEnd"/>
       <w:r>
         <w:rPr>
           <w:rFonts w:ascii="Consolas" w:hAnsi="Consolas" w:cstheme="minorHAnsi"/>
@@ -3094,7 +3491,27 @@
           <w:szCs w:val="22"/>
           <w:lang w:val="en-US"/>
         </w:rPr>
-        <w:t>(512, activation=tf.nn.tanh))</w:t>
+        <w:t>(512, activation=</w:t>
+      </w:r>
+      <w:proofErr w:type="spellStart"/>
+      <w:r>
+        <w:rPr>
+          <w:rFonts w:ascii="Consolas" w:hAnsi="Consolas" w:cstheme="minorHAnsi"/>
+          <w:sz w:val="22"/>
+          <w:szCs w:val="22"/>
+          <w:lang w:val="en-US"/>
+        </w:rPr>
+        <w:t>tf.nn.tanh</w:t>
+      </w:r>
+      <w:proofErr w:type="spellEnd"/>
+      <w:r>
+        <w:rPr>
+          <w:rFonts w:ascii="Consolas" w:hAnsi="Consolas" w:cstheme="minorHAnsi"/>
+          <w:sz w:val="22"/>
+          <w:szCs w:val="22"/>
+          <w:lang w:val="en-US"/>
+        </w:rPr>
+        <w:t>))</w:t>
       </w:r>
     </w:p>
     <w:p>
@@ -3108,6 +3525,7 @@
           <w:lang w:val="en-US"/>
         </w:rPr>
       </w:pPr>
+      <w:proofErr w:type="spellStart"/>
       <w:r>
         <w:rPr>
           <w:rFonts w:ascii="Consolas" w:hAnsi="Consolas" w:cstheme="minorHAnsi"/>
@@ -3115,7 +3533,37 @@
           <w:szCs w:val="22"/>
           <w:lang w:val="en-US"/>
         </w:rPr>
-        <w:t>model.add(keras.layers.Dropout(0.3))</w:t>
+        <w:t>model.add</w:t>
+      </w:r>
+      <w:proofErr w:type="spellEnd"/>
+      <w:r>
+        <w:rPr>
+          <w:rFonts w:ascii="Consolas" w:hAnsi="Consolas" w:cstheme="minorHAnsi"/>
+          <w:sz w:val="22"/>
+          <w:szCs w:val="22"/>
+          <w:lang w:val="en-US"/>
+        </w:rPr>
+        <w:t>(</w:t>
+      </w:r>
+      <w:proofErr w:type="spellStart"/>
+      <w:r>
+        <w:rPr>
+          <w:rFonts w:ascii="Consolas" w:hAnsi="Consolas" w:cstheme="minorHAnsi"/>
+          <w:sz w:val="22"/>
+          <w:szCs w:val="22"/>
+          <w:lang w:val="en-US"/>
+        </w:rPr>
+        <w:t>keras.layers.Dropout</w:t>
+      </w:r>
+      <w:proofErr w:type="spellEnd"/>
+      <w:r>
+        <w:rPr>
+          <w:rFonts w:ascii="Consolas" w:hAnsi="Consolas" w:cstheme="minorHAnsi"/>
+          <w:sz w:val="22"/>
+          <w:szCs w:val="22"/>
+          <w:lang w:val="en-US"/>
+        </w:rPr>
+        <w:t>(0.3))</w:t>
       </w:r>
     </w:p>
     <w:p>
@@ -3129,6 +3577,7 @@
           <w:lang w:val="en-US"/>
         </w:rPr>
       </w:pPr>
+      <w:proofErr w:type="spellStart"/>
       <w:r>
         <w:rPr>
           <w:rFonts w:ascii="Consolas" w:hAnsi="Consolas" w:cstheme="minorHAnsi"/>
@@ -3136,7 +3585,27 @@
           <w:szCs w:val="22"/>
           <w:lang w:val="en-US"/>
         </w:rPr>
-        <w:t>model.add(keras.layers.</w:t>
+        <w:t>model.add</w:t>
+      </w:r>
+      <w:proofErr w:type="spellEnd"/>
+      <w:r>
+        <w:rPr>
+          <w:rFonts w:ascii="Consolas" w:hAnsi="Consolas" w:cstheme="minorHAnsi"/>
+          <w:sz w:val="22"/>
+          <w:szCs w:val="22"/>
+          <w:lang w:val="en-US"/>
+        </w:rPr>
+        <w:t>(</w:t>
+      </w:r>
+      <w:proofErr w:type="spellStart"/>
+      <w:r>
+        <w:rPr>
+          <w:rFonts w:ascii="Consolas" w:hAnsi="Consolas" w:cstheme="minorHAnsi"/>
+          <w:sz w:val="22"/>
+          <w:szCs w:val="22"/>
+          <w:lang w:val="en-US"/>
+        </w:rPr>
+        <w:t>keras.layers.</w:t>
       </w:r>
       <w:r>
         <w:rPr>
@@ -3149,6 +3618,7 @@
         </w:rPr>
         <w:t>Dense</w:t>
       </w:r>
+      <w:proofErr w:type="spellEnd"/>
       <w:r>
         <w:rPr>
           <w:rFonts w:ascii="Consolas" w:hAnsi="Consolas" w:cstheme="minorHAnsi"/>
@@ -3156,7 +3626,27 @@
           <w:szCs w:val="22"/>
           <w:lang w:val="en-US"/>
         </w:rPr>
-        <w:t>(11, activation='softmax'))</w:t>
+        <w:t>(11, activation='</w:t>
+      </w:r>
+      <w:proofErr w:type="spellStart"/>
+      <w:r>
+        <w:rPr>
+          <w:rFonts w:ascii="Consolas" w:hAnsi="Consolas" w:cstheme="minorHAnsi"/>
+          <w:sz w:val="22"/>
+          <w:szCs w:val="22"/>
+          <w:lang w:val="en-US"/>
+        </w:rPr>
+        <w:t>softmax</w:t>
+      </w:r>
+      <w:proofErr w:type="spellEnd"/>
+      <w:r>
+        <w:rPr>
+          <w:rFonts w:ascii="Consolas" w:hAnsi="Consolas" w:cstheme="minorHAnsi"/>
+          <w:sz w:val="22"/>
+          <w:szCs w:val="22"/>
+          <w:lang w:val="en-US"/>
+        </w:rPr>
+        <w:t>'))</w:t>
       </w:r>
     </w:p>
     <w:p>
@@ -3344,6 +3834,7 @@
         </w:rPr>
         <w:t xml:space="preserve"> </w:t>
       </w:r>
+      <w:proofErr w:type="spellStart"/>
       <w:r>
         <w:rPr>
           <w:rFonts w:asciiTheme="minorHAnsi" w:hAnsiTheme="minorHAnsi" w:cstheme="minorHAnsi"/>
@@ -3355,6 +3846,7 @@
         </w:rPr>
         <w:t>Softmax</w:t>
       </w:r>
+      <w:proofErr w:type="spellEnd"/>
       <w:r>
         <w:rPr>
           <w:rFonts w:asciiTheme="minorHAnsi" w:hAnsiTheme="minorHAnsi" w:cstheme="minorHAnsi"/>
@@ -9132,7 +9624,25 @@
           <w:szCs w:val="22"/>
           <w:lang w:val="en-US"/>
         </w:rPr>
-        <w:t xml:space="preserve">As you can see in the previous part of this report, the best result we </w:t>
+        <w:t>As you can see in the previous part of this report, the best result</w:t>
+      </w:r>
+      <w:r>
+        <w:rPr>
+          <w:rFonts w:asciiTheme="minorHAnsi" w:hAnsiTheme="minorHAnsi" w:cstheme="minorHAnsi"/>
+          <w:sz w:val="22"/>
+          <w:szCs w:val="22"/>
+          <w:lang w:val="en-US"/>
+        </w:rPr>
+        <w:t xml:space="preserve"> which</w:t>
+      </w:r>
+      <w:r>
+        <w:rPr>
+          <w:rFonts w:asciiTheme="minorHAnsi" w:hAnsiTheme="minorHAnsi" w:cstheme="minorHAnsi"/>
+          <w:sz w:val="22"/>
+          <w:szCs w:val="22"/>
+          <w:lang w:val="en-US"/>
+        </w:rPr>
+        <w:t xml:space="preserve"> we </w:t>
       </w:r>
       <w:r>
         <w:rPr>
@@ -9177,7 +9687,25 @@
           <w:szCs w:val="22"/>
           <w:lang w:val="en-US"/>
         </w:rPr>
-        <w:t xml:space="preserve">When it comes to deciding on the best batch size and number of epochs for our neural network you can see that training accuracy increases rapidly at the beginning and </w:t>
+        <w:t>When it comes to deciding on the best batch size and number of epochs for our neural network</w:t>
+      </w:r>
+      <w:r>
+        <w:rPr>
+          <w:rFonts w:asciiTheme="minorHAnsi" w:hAnsiTheme="minorHAnsi" w:cstheme="minorHAnsi"/>
+          <w:sz w:val="22"/>
+          <w:szCs w:val="22"/>
+          <w:lang w:val="en-US"/>
+        </w:rPr>
+        <w:t>,</w:t>
+      </w:r>
+      <w:r>
+        <w:rPr>
+          <w:rFonts w:asciiTheme="minorHAnsi" w:hAnsiTheme="minorHAnsi" w:cstheme="minorHAnsi"/>
+          <w:sz w:val="22"/>
+          <w:szCs w:val="22"/>
+          <w:lang w:val="en-US"/>
+        </w:rPr>
+        <w:t xml:space="preserve"> you can see that training accuracy increases rapidly at the beginning and </w:t>
       </w:r>
       <w:r>
         <w:rPr>
@@ -9249,7 +9777,175 @@
           <w:szCs w:val="22"/>
           <w:lang w:val="en-US"/>
         </w:rPr>
-        <w:t>are prepared for each genre. Number of words in every plot is not so important because of different lengths of the text in the data set. Even if we increase number of words to 500, then in case of plot with 80 words the words will be repeating so it will not improve the value of training set.</w:t>
+        <w:t>are prepared for each genre. Number of words in every plot is not so important because of different lengths of the text in the data set. Even if we increase number of words to 500, then in case of plot with 80 words the words will be repeat</w:t>
+      </w:r>
+      <w:r>
+        <w:rPr>
+          <w:rFonts w:asciiTheme="minorHAnsi" w:hAnsiTheme="minorHAnsi" w:cstheme="minorHAnsi"/>
+          <w:sz w:val="22"/>
+          <w:szCs w:val="22"/>
+          <w:lang w:val="en-US"/>
+        </w:rPr>
+        <w:t>ed</w:t>
+      </w:r>
+      <w:r>
+        <w:rPr>
+          <w:rFonts w:asciiTheme="minorHAnsi" w:hAnsiTheme="minorHAnsi" w:cstheme="minorHAnsi"/>
+          <w:sz w:val="22"/>
+          <w:szCs w:val="22"/>
+          <w:lang w:val="en-US"/>
+        </w:rPr>
+        <w:t xml:space="preserve"> so it will not improve the value of training set.</w:t>
+      </w:r>
+      <w:r>
+        <w:rPr>
+          <w:rFonts w:asciiTheme="minorHAnsi" w:hAnsiTheme="minorHAnsi" w:cstheme="minorHAnsi"/>
+          <w:sz w:val="22"/>
+          <w:szCs w:val="22"/>
+          <w:lang w:val="en-US"/>
+        </w:rPr>
+        <w:t xml:space="preserve"> </w:t>
+      </w:r>
+      <w:r>
+        <w:rPr>
+          <w:rFonts w:asciiTheme="minorHAnsi" w:hAnsiTheme="minorHAnsi" w:cstheme="minorHAnsi"/>
+          <w:sz w:val="22"/>
+          <w:szCs w:val="22"/>
+          <w:lang w:val="en-US"/>
+        </w:rPr>
+        <w:t xml:space="preserve">Moreover, </w:t>
+      </w:r>
+      <w:r>
+        <w:rPr>
+          <w:rFonts w:asciiTheme="minorHAnsi" w:hAnsiTheme="minorHAnsi" w:cstheme="minorHAnsi"/>
+          <w:sz w:val="22"/>
+          <w:szCs w:val="22"/>
+          <w:lang w:val="en-US"/>
+        </w:rPr>
+        <w:t xml:space="preserve">while making some experiments, we noticed that one dense layer gives better results then two dense layers. </w:t>
+      </w:r>
+    </w:p>
+    <w:p>
+      <w:pPr>
+        <w:pStyle w:val="Akapitzlist"/>
+        <w:ind w:firstLine="696"/>
+        <w:rPr>
+          <w:rFonts w:asciiTheme="minorHAnsi" w:hAnsiTheme="minorHAnsi" w:cstheme="minorHAnsi"/>
+          <w:sz w:val="22"/>
+          <w:szCs w:val="22"/>
+          <w:lang w:val="en-US"/>
+        </w:rPr>
+      </w:pPr>
+      <w:r>
+        <w:rPr>
+          <w:rFonts w:asciiTheme="minorHAnsi" w:hAnsiTheme="minorHAnsi" w:cstheme="minorHAnsi"/>
+          <w:sz w:val="22"/>
+          <w:szCs w:val="22"/>
+          <w:lang w:val="en-US"/>
+        </w:rPr>
+        <w:t xml:space="preserve">We believe that the key to improve the accuracy is bigger data set with consistent </w:t>
+      </w:r>
+      <w:r>
+        <w:rPr>
+          <w:rFonts w:asciiTheme="minorHAnsi" w:hAnsiTheme="minorHAnsi" w:cstheme="minorHAnsi"/>
+          <w:sz w:val="22"/>
+          <w:szCs w:val="22"/>
+          <w:lang w:val="en-US"/>
+        </w:rPr>
+        <w:t>plots</w:t>
+      </w:r>
+      <w:r>
+        <w:rPr>
+          <w:rFonts w:asciiTheme="minorHAnsi" w:hAnsiTheme="minorHAnsi" w:cstheme="minorHAnsi"/>
+          <w:sz w:val="22"/>
+          <w:szCs w:val="22"/>
+          <w:lang w:val="en-US"/>
+        </w:rPr>
+        <w:t>, without niche movies and obscure genres</w:t>
+      </w:r>
+      <w:r>
+        <w:rPr>
+          <w:rFonts w:asciiTheme="minorHAnsi" w:hAnsiTheme="minorHAnsi" w:cstheme="minorHAnsi"/>
+          <w:sz w:val="22"/>
+          <w:szCs w:val="22"/>
+          <w:lang w:val="en-US"/>
+        </w:rPr>
+        <w:t>.</w:t>
+      </w:r>
+    </w:p>
+    <w:p>
+      <w:pPr>
+        <w:pStyle w:val="Akapitzlist"/>
+        <w:ind w:firstLine="696"/>
+        <w:rPr>
+          <w:rFonts w:asciiTheme="minorHAnsi" w:hAnsiTheme="minorHAnsi" w:cstheme="minorHAnsi"/>
+          <w:sz w:val="22"/>
+          <w:szCs w:val="22"/>
+          <w:lang w:val="en-US"/>
+        </w:rPr>
+      </w:pPr>
+      <w:r>
+        <w:rPr>
+          <w:rFonts w:asciiTheme="minorHAnsi" w:hAnsiTheme="minorHAnsi" w:cstheme="minorHAnsi"/>
+          <w:sz w:val="22"/>
+          <w:szCs w:val="22"/>
+          <w:lang w:val="en-US"/>
+        </w:rPr>
+        <w:t xml:space="preserve">To sum up, we have learned that there are many possibilities to use machine learning and every case should be considered independently. </w:t>
+      </w:r>
+      <w:r>
+        <w:rPr>
+          <w:rFonts w:asciiTheme="minorHAnsi" w:hAnsiTheme="minorHAnsi" w:cstheme="minorHAnsi"/>
+          <w:sz w:val="22"/>
+          <w:szCs w:val="22"/>
+          <w:lang w:val="en-US"/>
+        </w:rPr>
+        <w:t xml:space="preserve">According to the graphs, not always more complex neural network means </w:t>
+      </w:r>
+      <w:r>
+        <w:rPr>
+          <w:rFonts w:asciiTheme="minorHAnsi" w:hAnsiTheme="minorHAnsi" w:cstheme="minorHAnsi"/>
+          <w:sz w:val="22"/>
+          <w:szCs w:val="22"/>
+          <w:lang w:val="en-US"/>
+        </w:rPr>
+        <w:t>more efficient. For us</w:t>
+      </w:r>
+      <w:r>
+        <w:rPr>
+          <w:rFonts w:asciiTheme="minorHAnsi" w:hAnsiTheme="minorHAnsi" w:cstheme="minorHAnsi"/>
+          <w:sz w:val="22"/>
+          <w:szCs w:val="22"/>
+          <w:lang w:val="en-US"/>
+        </w:rPr>
+        <w:t>,</w:t>
+      </w:r>
+      <w:r>
+        <w:rPr>
+          <w:rFonts w:asciiTheme="minorHAnsi" w:hAnsiTheme="minorHAnsi" w:cstheme="minorHAnsi"/>
+          <w:sz w:val="22"/>
+          <w:szCs w:val="22"/>
+          <w:lang w:val="en-US"/>
+        </w:rPr>
+        <w:t xml:space="preserve"> as the absolute beginners in machine learning</w:t>
+      </w:r>
+      <w:r>
+        <w:rPr>
+          <w:rFonts w:asciiTheme="minorHAnsi" w:hAnsiTheme="minorHAnsi" w:cstheme="minorHAnsi"/>
+          <w:sz w:val="22"/>
+          <w:szCs w:val="22"/>
+          <w:lang w:val="en-US"/>
+        </w:rPr>
+        <w:t>,</w:t>
+      </w:r>
+      <w:r>
+        <w:rPr>
+          <w:rFonts w:asciiTheme="minorHAnsi" w:hAnsiTheme="minorHAnsi" w:cstheme="minorHAnsi"/>
+          <w:sz w:val="22"/>
+          <w:szCs w:val="22"/>
+          <w:lang w:val="en-US"/>
+        </w:rPr>
+        <w:t xml:space="preserve"> it was necessary to try a lot different options to build coherent and productive neural network.</w:t>
       </w:r>
       <w:bookmarkStart w:id="0" w:name="_GoBack"/>
       <w:bookmarkEnd w:id="0"/>
@@ -10642,7 +11338,7 @@
 </file>
 
 <file path=customXml/itemProps1.xml><?xml version="1.0" encoding="utf-8"?>
-<ds:datastoreItem xmlns:ds="http://schemas.openxmlformats.org/officeDocument/2006/customXml" ds:itemID="{E5596861-88B3-4C85-89EA-A01E907A6F32}">
+<ds:datastoreItem xmlns:ds="http://schemas.openxmlformats.org/officeDocument/2006/customXml" ds:itemID="{3B72F722-79F2-4757-8201-0BE67C53E55D}">
   <ds:schemaRefs>
     <ds:schemaRef ds:uri="http://schemas.openxmlformats.org/officeDocument/2006/bibliography"/>
   </ds:schemaRefs>

</xml_diff>

<commit_message>
adding conclusions to the final report
</commit_message>
<xml_diff>
--- a/Documentation/ANG/Raport_ANG.docx
+++ b/Documentation/ANG/Raport_ANG.docx
@@ -858,7 +858,6 @@
                 <w:lang w:val="en-US"/>
               </w:rPr>
             </w:pPr>
-            <w:proofErr w:type="spellStart"/>
             <w:r>
               <w:rPr>
                 <w:rFonts w:ascii="Arial" w:hAnsi="Arial" w:cs="Arial"/>
@@ -867,31 +866,8 @@
                 <w:szCs w:val="20"/>
                 <w:lang w:val="en-US"/>
               </w:rPr>
-              <w:t>Benedykt</w:t>
-            </w:r>
-            <w:proofErr w:type="spellEnd"/>
-            <w:r>
-              <w:rPr>
-                <w:rFonts w:ascii="Arial" w:hAnsi="Arial" w:cs="Arial"/>
-                <w:b/>
-                <w:sz w:val="20"/>
-                <w:szCs w:val="20"/>
-                <w:lang w:val="en-US"/>
-              </w:rPr>
-              <w:t xml:space="preserve"> </w:t>
-            </w:r>
-            <w:proofErr w:type="spellStart"/>
-            <w:r>
-              <w:rPr>
-                <w:rFonts w:ascii="Arial" w:hAnsi="Arial" w:cs="Arial"/>
-                <w:b/>
-                <w:sz w:val="20"/>
-                <w:szCs w:val="20"/>
-                <w:lang w:val="en-US"/>
-              </w:rPr>
-              <w:t>Waszkiewicz</w:t>
-            </w:r>
-            <w:proofErr w:type="spellEnd"/>
+              <w:t>Benedykt Waszkiewicz</w:t>
+            </w:r>
             <w:r>
               <w:rPr>
                 <w:rFonts w:ascii="Arial" w:hAnsi="Arial" w:cs="Arial"/>
@@ -1044,7 +1020,6 @@
                 <w:lang w:val="en-US"/>
               </w:rPr>
             </w:pPr>
-            <w:proofErr w:type="spellStart"/>
             <w:r>
               <w:rPr>
                 <w:rFonts w:ascii="Arial" w:hAnsi="Arial" w:cs="Arial"/>
@@ -1053,40 +1028,7 @@
                 <w:szCs w:val="20"/>
                 <w:lang w:val="en-US"/>
               </w:rPr>
-              <w:t>Temat</w:t>
-            </w:r>
-            <w:proofErr w:type="spellEnd"/>
-            <w:r>
-              <w:rPr>
-                <w:rFonts w:ascii="Arial" w:hAnsi="Arial" w:cs="Arial"/>
-                <w:b/>
-                <w:sz w:val="20"/>
-                <w:szCs w:val="20"/>
-                <w:lang w:val="en-US"/>
-              </w:rPr>
-              <w:t xml:space="preserve"> </w:t>
-            </w:r>
-            <w:proofErr w:type="spellStart"/>
-            <w:r>
-              <w:rPr>
-                <w:rFonts w:ascii="Arial" w:hAnsi="Arial" w:cs="Arial"/>
-                <w:b/>
-                <w:sz w:val="20"/>
-                <w:szCs w:val="20"/>
-                <w:lang w:val="en-US"/>
-              </w:rPr>
-              <w:t>projektu</w:t>
-            </w:r>
-            <w:proofErr w:type="spellEnd"/>
-            <w:r>
-              <w:rPr>
-                <w:rFonts w:ascii="Arial" w:hAnsi="Arial" w:cs="Arial"/>
-                <w:b/>
-                <w:sz w:val="20"/>
-                <w:szCs w:val="20"/>
-                <w:lang w:val="en-US"/>
-              </w:rPr>
-              <w:t>:</w:t>
+              <w:t>Temat projektu:</w:t>
             </w:r>
           </w:p>
           <w:p>
@@ -1224,34 +1166,14 @@
                 <w:szCs w:val="28"/>
               </w:rPr>
             </w:pPr>
-            <w:proofErr w:type="spellStart"/>
             <w:r>
               <w:rPr>
                 <w:b/>
                 <w:sz w:val="28"/>
                 <w:szCs w:val="28"/>
               </w:rPr>
-              <w:t>dd</w:t>
-            </w:r>
-            <w:proofErr w:type="spellEnd"/>
-            <w:r>
-              <w:rPr>
-                <w:b/>
-                <w:sz w:val="28"/>
-                <w:szCs w:val="28"/>
-              </w:rPr>
-              <w:t>/mm/</w:t>
-            </w:r>
-            <w:proofErr w:type="spellStart"/>
-            <w:r>
-              <w:rPr>
-                <w:b/>
-                <w:sz w:val="28"/>
-                <w:szCs w:val="28"/>
-              </w:rPr>
-              <w:t>rrrr</w:t>
-            </w:r>
-            <w:proofErr w:type="spellEnd"/>
+              <w:t>dd/mm/rrrr</w:t>
+            </w:r>
             <w:r>
               <w:rPr>
                 <w:b/>
@@ -1946,29 +1868,98 @@
           <w:szCs w:val="22"/>
           <w:lang w:val="en-US"/>
         </w:rPr>
-        <w:t>For this reason, the names of genres, e.g. "sci-fi", "science-fiction", "science fiction", "</w:t>
-      </w:r>
-      <w:proofErr w:type="spellStart"/>
-      <w:r>
-        <w:rPr>
-          <w:rFonts w:asciiTheme="minorHAnsi" w:hAnsiTheme="minorHAnsi" w:cstheme="minorHAnsi"/>
-          <w:sz w:val="22"/>
-          <w:szCs w:val="22"/>
-          <w:lang w:val="en-US"/>
-        </w:rPr>
-        <w:t>sciencefiction</w:t>
-      </w:r>
-      <w:proofErr w:type="spellEnd"/>
-      <w:r>
-        <w:rPr>
-          <w:rFonts w:asciiTheme="minorHAnsi" w:hAnsiTheme="minorHAnsi" w:cstheme="minorHAnsi"/>
-          <w:sz w:val="22"/>
-          <w:szCs w:val="22"/>
-          <w:lang w:val="en-US"/>
-        </w:rPr>
-        <w:t>." are changed to "</w:t>
-      </w:r>
-      <w:proofErr w:type="spellStart"/>
+        <w:t>For this reason, the names of genres, e.g. "sci-fi", "science-fiction", "science fiction", "sciencefiction." are changed to "science_fiction".</w:t>
+      </w:r>
+      <w:r>
+        <w:rPr>
+          <w:rFonts w:asciiTheme="minorHAnsi" w:hAnsiTheme="minorHAnsi" w:cstheme="minorHAnsi"/>
+          <w:sz w:val="22"/>
+          <w:szCs w:val="22"/>
+          <w:lang w:val="en-US"/>
+        </w:rPr>
+        <w:t xml:space="preserve"> </w:t>
+      </w:r>
+      <w:r>
+        <w:rPr>
+          <w:rFonts w:asciiTheme="minorHAnsi" w:hAnsiTheme="minorHAnsi" w:cstheme="minorHAnsi"/>
+          <w:sz w:val="22"/>
+          <w:szCs w:val="22"/>
+          <w:lang w:val="en-US"/>
+        </w:rPr>
+        <w:t>Next</w:t>
+      </w:r>
+      <w:r>
+        <w:rPr>
+          <w:rFonts w:asciiTheme="minorHAnsi" w:hAnsiTheme="minorHAnsi" w:cstheme="minorHAnsi"/>
+          <w:sz w:val="22"/>
+          <w:szCs w:val="22"/>
+          <w:lang w:val="en-US"/>
+        </w:rPr>
+        <w:t xml:space="preserve"> step is to replace the word abbreviations (e.g. "what's" with "what is"), punctuation marks and Wikipedia footnotes.</w:t>
+      </w:r>
+      <w:r>
+        <w:rPr>
+          <w:rFonts w:asciiTheme="minorHAnsi" w:hAnsiTheme="minorHAnsi" w:cstheme="minorHAnsi"/>
+          <w:sz w:val="22"/>
+          <w:szCs w:val="22"/>
+          <w:lang w:val="en-US"/>
+        </w:rPr>
+        <w:t xml:space="preserve"> </w:t>
+      </w:r>
+      <w:r>
+        <w:rPr>
+          <w:rFonts w:asciiTheme="minorHAnsi" w:hAnsiTheme="minorHAnsi" w:cstheme="minorHAnsi"/>
+          <w:sz w:val="22"/>
+          <w:szCs w:val="22"/>
+          <w:lang w:val="en-US"/>
+        </w:rPr>
+        <w:t>Then unrepresentative genres are rejected, as well as those that could not be standardized and remain: "action", "adventure", "animation", "comedy</w:t>
+      </w:r>
+      <w:r>
+        <w:rPr>
+          <w:rFonts w:asciiTheme="minorHAnsi" w:hAnsiTheme="minorHAnsi" w:cstheme="minorHAnsi"/>
+          <w:sz w:val="22"/>
+          <w:szCs w:val="22"/>
+          <w:lang w:val="en-US"/>
+        </w:rPr>
+        <w:t>", "crime", "drama", horror ", "</w:t>
+      </w:r>
+      <w:r>
+        <w:rPr>
+          <w:rFonts w:asciiTheme="minorHAnsi" w:hAnsiTheme="minorHAnsi" w:cstheme="minorHAnsi"/>
+          <w:sz w:val="22"/>
+          <w:szCs w:val="22"/>
+          <w:lang w:val="en-US"/>
+        </w:rPr>
+        <w:t>musical ",</w:t>
+      </w:r>
+      <w:r>
+        <w:rPr>
+          <w:rFonts w:asciiTheme="minorHAnsi" w:hAnsiTheme="minorHAnsi" w:cstheme="minorHAnsi"/>
+          <w:sz w:val="22"/>
+          <w:szCs w:val="22"/>
+          <w:lang w:val="en-US"/>
+        </w:rPr>
+        <w:t xml:space="preserve"> "</w:t>
+      </w:r>
+      <w:r>
+        <w:rPr>
+          <w:rFonts w:asciiTheme="minorHAnsi" w:hAnsiTheme="minorHAnsi" w:cstheme="minorHAnsi"/>
+          <w:sz w:val="22"/>
+          <w:szCs w:val="22"/>
+          <w:lang w:val="en-US"/>
+        </w:rPr>
+        <w:t>romance ",</w:t>
+      </w:r>
+      <w:r>
+        <w:rPr>
+          <w:rFonts w:asciiTheme="minorHAnsi" w:hAnsiTheme="minorHAnsi" w:cstheme="minorHAnsi"/>
+          <w:sz w:val="22"/>
+          <w:szCs w:val="22"/>
+          <w:lang w:val="en-US"/>
+        </w:rPr>
+        <w:t xml:space="preserve"> "</w:t>
+      </w:r>
       <w:r>
         <w:rPr>
           <w:rFonts w:asciiTheme="minorHAnsi" w:hAnsiTheme="minorHAnsi" w:cstheme="minorHAnsi"/>
@@ -1978,15 +1969,14 @@
         </w:rPr>
         <w:t>science_fiction</w:t>
       </w:r>
-      <w:proofErr w:type="spellEnd"/>
-      <w:r>
-        <w:rPr>
-          <w:rFonts w:asciiTheme="minorHAnsi" w:hAnsiTheme="minorHAnsi" w:cstheme="minorHAnsi"/>
-          <w:sz w:val="22"/>
-          <w:szCs w:val="22"/>
-          <w:lang w:val="en-US"/>
-        </w:rPr>
-        <w:t>".</w:t>
+      <w:r>
+        <w:rPr>
+          <w:rFonts w:asciiTheme="minorHAnsi" w:hAnsiTheme="minorHAnsi" w:cstheme="minorHAnsi"/>
+          <w:sz w:val="22"/>
+          <w:szCs w:val="22"/>
+          <w:lang w:val="en-US"/>
+        </w:rPr>
+        <w:t>"</w:t>
       </w:r>
       <w:r>
         <w:rPr>
@@ -2004,16 +1994,25 @@
           <w:szCs w:val="22"/>
           <w:lang w:val="en-US"/>
         </w:rPr>
-        <w:t>Next</w:t>
-      </w:r>
-      <w:r>
-        <w:rPr>
-          <w:rFonts w:asciiTheme="minorHAnsi" w:hAnsiTheme="minorHAnsi" w:cstheme="minorHAnsi"/>
-          <w:sz w:val="22"/>
-          <w:szCs w:val="22"/>
-          <w:lang w:val="en-US"/>
-        </w:rPr>
-        <w:t xml:space="preserve"> step is to replace the word abbreviations (e.g. "what's" with "what is"), punctuation marks and Wikipedia footnotes.</w:t>
+        <w:t>and</w:t>
+      </w:r>
+      <w:r>
+        <w:rPr>
+          <w:rFonts w:asciiTheme="minorHAnsi" w:hAnsiTheme="minorHAnsi" w:cstheme="minorHAnsi"/>
+          <w:sz w:val="22"/>
+          <w:szCs w:val="22"/>
+          <w:lang w:val="en-US"/>
+        </w:rPr>
+        <w:t xml:space="preserve"> "</w:t>
+      </w:r>
+      <w:r>
+        <w:rPr>
+          <w:rFonts w:asciiTheme="minorHAnsi" w:hAnsiTheme="minorHAnsi" w:cstheme="minorHAnsi"/>
+          <w:sz w:val="22"/>
+          <w:szCs w:val="22"/>
+          <w:lang w:val="en-US"/>
+        </w:rPr>
+        <w:t>thriller ".</w:t>
       </w:r>
       <w:r>
         <w:rPr>
@@ -2024,79 +2023,62 @@
         </w:rPr>
         <w:t xml:space="preserve"> </w:t>
       </w:r>
-      <w:r>
-        <w:rPr>
-          <w:rFonts w:asciiTheme="minorHAnsi" w:hAnsiTheme="minorHAnsi" w:cstheme="minorHAnsi"/>
-          <w:sz w:val="22"/>
-          <w:szCs w:val="22"/>
-          <w:lang w:val="en-US"/>
-        </w:rPr>
-        <w:t>Then unrepresentative genres are rejected, as well as those that could not be standardized and remain: "action", "adventure", "animation", "comedy</w:t>
-      </w:r>
-      <w:r>
-        <w:rPr>
-          <w:rFonts w:asciiTheme="minorHAnsi" w:hAnsiTheme="minorHAnsi" w:cstheme="minorHAnsi"/>
-          <w:sz w:val="22"/>
-          <w:szCs w:val="22"/>
-          <w:lang w:val="en-US"/>
-        </w:rPr>
-        <w:t>", "crime", "drama", horror ", "</w:t>
-      </w:r>
-      <w:r>
-        <w:rPr>
-          <w:rFonts w:asciiTheme="minorHAnsi" w:hAnsiTheme="minorHAnsi" w:cstheme="minorHAnsi"/>
-          <w:sz w:val="22"/>
-          <w:szCs w:val="22"/>
-          <w:lang w:val="en-US"/>
-        </w:rPr>
-        <w:t>musical ",</w:t>
-      </w:r>
-      <w:r>
-        <w:rPr>
-          <w:rFonts w:asciiTheme="minorHAnsi" w:hAnsiTheme="minorHAnsi" w:cstheme="minorHAnsi"/>
-          <w:sz w:val="22"/>
-          <w:szCs w:val="22"/>
-          <w:lang w:val="en-US"/>
-        </w:rPr>
-        <w:t xml:space="preserve"> "</w:t>
-      </w:r>
-      <w:r>
-        <w:rPr>
-          <w:rFonts w:asciiTheme="minorHAnsi" w:hAnsiTheme="minorHAnsi" w:cstheme="minorHAnsi"/>
-          <w:sz w:val="22"/>
-          <w:szCs w:val="22"/>
-          <w:lang w:val="en-US"/>
-        </w:rPr>
-        <w:t>romance ",</w:t>
-      </w:r>
-      <w:r>
-        <w:rPr>
-          <w:rFonts w:asciiTheme="minorHAnsi" w:hAnsiTheme="minorHAnsi" w:cstheme="minorHAnsi"/>
-          <w:sz w:val="22"/>
-          <w:szCs w:val="22"/>
-          <w:lang w:val="en-US"/>
-        </w:rPr>
-        <w:t xml:space="preserve"> "</w:t>
-      </w:r>
-      <w:proofErr w:type="spellStart"/>
-      <w:r>
-        <w:rPr>
-          <w:rFonts w:asciiTheme="minorHAnsi" w:hAnsiTheme="minorHAnsi" w:cstheme="minorHAnsi"/>
-          <w:sz w:val="22"/>
-          <w:szCs w:val="22"/>
-          <w:lang w:val="en-US"/>
-        </w:rPr>
-        <w:t>science_fiction</w:t>
-      </w:r>
-      <w:proofErr w:type="spellEnd"/>
-      <w:r>
-        <w:rPr>
-          <w:rFonts w:asciiTheme="minorHAnsi" w:hAnsiTheme="minorHAnsi" w:cstheme="minorHAnsi"/>
-          <w:sz w:val="22"/>
-          <w:szCs w:val="22"/>
-          <w:lang w:val="en-US"/>
-        </w:rPr>
-        <w:t>"</w:t>
+    </w:p>
+    <w:p>
+      <w:pPr>
+        <w:pStyle w:val="Akapitzlist"/>
+        <w:ind w:firstLine="696"/>
+        <w:rPr>
+          <w:rFonts w:asciiTheme="minorHAnsi" w:hAnsiTheme="minorHAnsi" w:cstheme="minorHAnsi"/>
+          <w:sz w:val="22"/>
+          <w:szCs w:val="22"/>
+          <w:lang w:val="en-US"/>
+        </w:rPr>
+      </w:pPr>
+      <w:r>
+        <w:rPr>
+          <w:rFonts w:asciiTheme="minorHAnsi" w:hAnsiTheme="minorHAnsi" w:cstheme="minorHAnsi"/>
+          <w:sz w:val="22"/>
+          <w:szCs w:val="22"/>
+          <w:lang w:val="en-US"/>
+        </w:rPr>
+        <w:t xml:space="preserve">After rejecting unnecessary </w:t>
+      </w:r>
+      <w:r>
+        <w:rPr>
+          <w:rFonts w:asciiTheme="minorHAnsi" w:hAnsiTheme="minorHAnsi" w:cstheme="minorHAnsi"/>
+          <w:sz w:val="22"/>
+          <w:szCs w:val="22"/>
+          <w:lang w:val="en-US"/>
+        </w:rPr>
+        <w:t>genres</w:t>
+      </w:r>
+      <w:r>
+        <w:rPr>
+          <w:rFonts w:asciiTheme="minorHAnsi" w:hAnsiTheme="minorHAnsi" w:cstheme="minorHAnsi"/>
+          <w:sz w:val="22"/>
+          <w:szCs w:val="22"/>
+          <w:lang w:val="en-US"/>
+        </w:rPr>
+        <w:t>, the remaining</w:t>
+      </w:r>
+      <w:r>
+        <w:rPr>
+          <w:rFonts w:asciiTheme="minorHAnsi" w:hAnsiTheme="minorHAnsi" w:cstheme="minorHAnsi"/>
+          <w:sz w:val="22"/>
+          <w:szCs w:val="22"/>
+          <w:lang w:val="en-US"/>
+        </w:rPr>
+        <w:t xml:space="preserve"> rows</w:t>
+      </w:r>
+      <w:r>
+        <w:rPr>
+          <w:rFonts w:asciiTheme="minorHAnsi" w:hAnsiTheme="minorHAnsi" w:cstheme="minorHAnsi"/>
+          <w:sz w:val="22"/>
+          <w:szCs w:val="22"/>
+          <w:lang w:val="en-US"/>
+        </w:rPr>
+        <w:t xml:space="preserve"> are mixed up.</w:t>
       </w:r>
       <w:r>
         <w:rPr>
@@ -2114,25 +2096,25 @@
           <w:szCs w:val="22"/>
           <w:lang w:val="en-US"/>
         </w:rPr>
-        <w:t>and</w:t>
-      </w:r>
-      <w:r>
-        <w:rPr>
-          <w:rFonts w:asciiTheme="minorHAnsi" w:hAnsiTheme="minorHAnsi" w:cstheme="minorHAnsi"/>
-          <w:sz w:val="22"/>
-          <w:szCs w:val="22"/>
-          <w:lang w:val="en-US"/>
-        </w:rPr>
-        <w:t xml:space="preserve"> "</w:t>
-      </w:r>
-      <w:r>
-        <w:rPr>
-          <w:rFonts w:asciiTheme="minorHAnsi" w:hAnsiTheme="minorHAnsi" w:cstheme="minorHAnsi"/>
-          <w:sz w:val="22"/>
-          <w:szCs w:val="22"/>
-          <w:lang w:val="en-US"/>
-        </w:rPr>
-        <w:t>thriller ".</w:t>
+        <w:t xml:space="preserve">This is done by randomly selecting a predetermined number of </w:t>
+      </w:r>
+      <w:r>
+        <w:rPr>
+          <w:rFonts w:asciiTheme="minorHAnsi" w:hAnsiTheme="minorHAnsi" w:cstheme="minorHAnsi"/>
+          <w:sz w:val="22"/>
+          <w:szCs w:val="22"/>
+          <w:lang w:val="en-US"/>
+        </w:rPr>
+        <w:t>plot</w:t>
+      </w:r>
+      <w:r>
+        <w:rPr>
+          <w:rFonts w:asciiTheme="minorHAnsi" w:hAnsiTheme="minorHAnsi" w:cstheme="minorHAnsi"/>
+          <w:sz w:val="22"/>
+          <w:szCs w:val="22"/>
+          <w:lang w:val="en-US"/>
+        </w:rPr>
+        <w:t xml:space="preserve"> descriptions for a given genre.</w:t>
       </w:r>
       <w:r>
         <w:rPr>
@@ -2143,62 +2125,14 @@
         </w:rPr>
         <w:t xml:space="preserve"> </w:t>
       </w:r>
-    </w:p>
-    <w:p>
-      <w:pPr>
-        <w:pStyle w:val="Akapitzlist"/>
-        <w:ind w:firstLine="696"/>
-        <w:rPr>
-          <w:rFonts w:asciiTheme="minorHAnsi" w:hAnsiTheme="minorHAnsi" w:cstheme="minorHAnsi"/>
-          <w:sz w:val="22"/>
-          <w:szCs w:val="22"/>
-          <w:lang w:val="en-US"/>
-        </w:rPr>
-      </w:pPr>
-      <w:r>
-        <w:rPr>
-          <w:rFonts w:asciiTheme="minorHAnsi" w:hAnsiTheme="minorHAnsi" w:cstheme="minorHAnsi"/>
-          <w:sz w:val="22"/>
-          <w:szCs w:val="22"/>
-          <w:lang w:val="en-US"/>
-        </w:rPr>
-        <w:t xml:space="preserve">After rejecting unnecessary </w:t>
-      </w:r>
-      <w:r>
-        <w:rPr>
-          <w:rFonts w:asciiTheme="minorHAnsi" w:hAnsiTheme="minorHAnsi" w:cstheme="minorHAnsi"/>
-          <w:sz w:val="22"/>
-          <w:szCs w:val="22"/>
-          <w:lang w:val="en-US"/>
-        </w:rPr>
-        <w:t>genres</w:t>
-      </w:r>
-      <w:r>
-        <w:rPr>
-          <w:rFonts w:asciiTheme="minorHAnsi" w:hAnsiTheme="minorHAnsi" w:cstheme="minorHAnsi"/>
-          <w:sz w:val="22"/>
-          <w:szCs w:val="22"/>
-          <w:lang w:val="en-US"/>
-        </w:rPr>
-        <w:t>, the remaining</w:t>
-      </w:r>
-      <w:r>
-        <w:rPr>
-          <w:rFonts w:asciiTheme="minorHAnsi" w:hAnsiTheme="minorHAnsi" w:cstheme="minorHAnsi"/>
-          <w:sz w:val="22"/>
-          <w:szCs w:val="22"/>
-          <w:lang w:val="en-US"/>
-        </w:rPr>
-        <w:t xml:space="preserve"> rows</w:t>
-      </w:r>
-      <w:r>
-        <w:rPr>
-          <w:rFonts w:asciiTheme="minorHAnsi" w:hAnsiTheme="minorHAnsi" w:cstheme="minorHAnsi"/>
-          <w:sz w:val="22"/>
-          <w:szCs w:val="22"/>
-          <w:lang w:val="en-US"/>
-        </w:rPr>
-        <w:t xml:space="preserve"> are mixed up.</w:t>
+      <w:r>
+        <w:rPr>
+          <w:rFonts w:asciiTheme="minorHAnsi" w:hAnsiTheme="minorHAnsi" w:cstheme="minorHAnsi"/>
+          <w:sz w:val="22"/>
+          <w:szCs w:val="22"/>
+          <w:lang w:val="en-US"/>
+        </w:rPr>
+        <w:t>Mixing is done to get a more reliable result.</w:t>
       </w:r>
       <w:r>
         <w:rPr>
@@ -2216,25 +2150,7 @@
           <w:szCs w:val="22"/>
           <w:lang w:val="en-US"/>
         </w:rPr>
-        <w:t xml:space="preserve">This is done by randomly selecting a predetermined number of </w:t>
-      </w:r>
-      <w:r>
-        <w:rPr>
-          <w:rFonts w:asciiTheme="minorHAnsi" w:hAnsiTheme="minorHAnsi" w:cstheme="minorHAnsi"/>
-          <w:sz w:val="22"/>
-          <w:szCs w:val="22"/>
-          <w:lang w:val="en-US"/>
-        </w:rPr>
-        <w:t>plot</w:t>
-      </w:r>
-      <w:r>
-        <w:rPr>
-          <w:rFonts w:asciiTheme="minorHAnsi" w:hAnsiTheme="minorHAnsi" w:cstheme="minorHAnsi"/>
-          <w:sz w:val="22"/>
-          <w:szCs w:val="22"/>
-          <w:lang w:val="en-US"/>
-        </w:rPr>
-        <w:t xml:space="preserve"> descriptions for a given genre.</w:t>
+        <w:t>After mixing the data, another standardization process follows.</w:t>
       </w:r>
       <w:r>
         <w:rPr>
@@ -2252,7 +2168,7 @@
           <w:szCs w:val="22"/>
           <w:lang w:val="en-US"/>
         </w:rPr>
-        <w:t>Mixing is done to get a more reliable result.</w:t>
+        <w:t>Because the data is written in words it should be</w:t>
       </w:r>
       <w:r>
         <w:rPr>
@@ -2270,7 +2186,7 @@
           <w:szCs w:val="22"/>
           <w:lang w:val="en-US"/>
         </w:rPr>
-        <w:t>After mixing the data, another standardization process follows.</w:t>
+        <w:t>convert to numbers.</w:t>
       </w:r>
       <w:r>
         <w:rPr>
@@ -2288,7 +2204,7 @@
           <w:szCs w:val="22"/>
           <w:lang w:val="en-US"/>
         </w:rPr>
-        <w:t>Because the data is written in words it should be</w:t>
+        <w:t>A dictionary [word, value] is created from all the words contained in the plot descriptions left in the data set, so that in the case of multiple occurrences of a given word, it has one numerical value.</w:t>
       </w:r>
       <w:r>
         <w:rPr>
@@ -2306,63 +2222,7 @@
           <w:szCs w:val="22"/>
           <w:lang w:val="en-US"/>
         </w:rPr>
-        <w:t>convert to numbers.</w:t>
-      </w:r>
-      <w:r>
-        <w:rPr>
-          <w:rFonts w:asciiTheme="minorHAnsi" w:hAnsiTheme="minorHAnsi" w:cstheme="minorHAnsi"/>
-          <w:sz w:val="22"/>
-          <w:szCs w:val="22"/>
-          <w:lang w:val="en-US"/>
-        </w:rPr>
-        <w:t xml:space="preserve"> </w:t>
-      </w:r>
-      <w:r>
-        <w:rPr>
-          <w:rFonts w:asciiTheme="minorHAnsi" w:hAnsiTheme="minorHAnsi" w:cstheme="minorHAnsi"/>
-          <w:sz w:val="22"/>
-          <w:szCs w:val="22"/>
-          <w:lang w:val="en-US"/>
-        </w:rPr>
-        <w:t>A dictionary [word, value] is created from all the words contained in the plot descriptions left in the data set, so that in the case of multiple occurrences of a given word, it has one numerical value.</w:t>
-      </w:r>
-      <w:r>
-        <w:rPr>
-          <w:rFonts w:asciiTheme="minorHAnsi" w:hAnsiTheme="minorHAnsi" w:cstheme="minorHAnsi"/>
-          <w:sz w:val="22"/>
-          <w:szCs w:val="22"/>
-          <w:lang w:val="en-US"/>
-        </w:rPr>
-        <w:t xml:space="preserve"> </w:t>
-      </w:r>
-      <w:r>
-        <w:rPr>
-          <w:rFonts w:asciiTheme="minorHAnsi" w:hAnsiTheme="minorHAnsi" w:cstheme="minorHAnsi"/>
-          <w:sz w:val="22"/>
-          <w:szCs w:val="22"/>
-          <w:lang w:val="en-US"/>
-        </w:rPr>
-        <w:t xml:space="preserve">During this operation, insignificant words such as "are", "is", "about" are also removed, for this purpose the </w:t>
-      </w:r>
-      <w:proofErr w:type="spellStart"/>
-      <w:r>
-        <w:rPr>
-          <w:rFonts w:asciiTheme="minorHAnsi" w:hAnsiTheme="minorHAnsi" w:cstheme="minorHAnsi"/>
-          <w:sz w:val="22"/>
-          <w:szCs w:val="22"/>
-          <w:lang w:val="en-US"/>
-        </w:rPr>
-        <w:t>nltk</w:t>
-      </w:r>
-      <w:proofErr w:type="spellEnd"/>
-      <w:r>
-        <w:rPr>
-          <w:rFonts w:asciiTheme="minorHAnsi" w:hAnsiTheme="minorHAnsi" w:cstheme="minorHAnsi"/>
-          <w:sz w:val="22"/>
-          <w:szCs w:val="22"/>
-          <w:lang w:val="en-US"/>
-        </w:rPr>
-        <w:t xml:space="preserve"> library with the corpus of English words was used.</w:t>
+        <w:t>During this operation, insignificant words such as "are", "is", "about" are also removed, for this purpose the nltk library with the corpus of English words was used.</w:t>
       </w:r>
       <w:r>
         <w:rPr>
@@ -2594,7 +2454,6 @@
           <w:lang w:val="en-US"/>
         </w:rPr>
       </w:pPr>
-      <w:proofErr w:type="spellStart"/>
       <w:r>
         <w:rPr>
           <w:rFonts w:asciiTheme="minorHAnsi" w:hAnsiTheme="minorHAnsi" w:cstheme="minorHAnsi"/>
@@ -2604,7 +2463,6 @@
         </w:rPr>
         <w:t>Keras</w:t>
       </w:r>
-      <w:proofErr w:type="spellEnd"/>
     </w:p>
     <w:p>
       <w:pPr>
@@ -2629,25 +2487,14 @@
           <w:lang w:val="en-US"/>
         </w:rPr>
       </w:pPr>
-      <w:proofErr w:type="spellStart"/>
-      <w:r>
-        <w:rPr>
-          <w:rFonts w:asciiTheme="minorHAnsi" w:hAnsiTheme="minorHAnsi" w:cstheme="minorHAnsi"/>
-          <w:sz w:val="22"/>
-          <w:szCs w:val="22"/>
-          <w:lang w:val="en-US"/>
-        </w:rPr>
-        <w:t>Keras</w:t>
-      </w:r>
-      <w:proofErr w:type="spellEnd"/>
-      <w:r>
-        <w:rPr>
-          <w:rFonts w:asciiTheme="minorHAnsi" w:hAnsiTheme="minorHAnsi" w:cstheme="minorHAnsi"/>
-          <w:sz w:val="22"/>
-          <w:szCs w:val="22"/>
-          <w:lang w:val="en-US"/>
-        </w:rPr>
-        <w:t xml:space="preserve"> is one of the leading high-level neural networks APIs. It is written in Python</w:t>
+      <w:r>
+        <w:rPr>
+          <w:rFonts w:asciiTheme="minorHAnsi" w:hAnsiTheme="minorHAnsi" w:cstheme="minorHAnsi"/>
+          <w:sz w:val="22"/>
+          <w:szCs w:val="22"/>
+          <w:lang w:val="en-US"/>
+        </w:rPr>
+        <w:t>Keras is one of the leading high-level neural networks APIs. It is written in Python</w:t>
       </w:r>
       <w:r>
         <w:rPr>
@@ -2674,27 +2521,7 @@
           <w:szCs w:val="22"/>
           <w:lang w:val="en-US"/>
         </w:rPr>
-        <w:t xml:space="preserve">structure in </w:t>
-      </w:r>
-      <w:proofErr w:type="spellStart"/>
-      <w:r>
-        <w:rPr>
-          <w:rFonts w:asciiTheme="minorHAnsi" w:hAnsiTheme="minorHAnsi" w:cstheme="minorHAnsi"/>
-          <w:sz w:val="22"/>
-          <w:szCs w:val="22"/>
-          <w:lang w:val="en-US"/>
-        </w:rPr>
-        <w:t>Keras</w:t>
-      </w:r>
-      <w:proofErr w:type="spellEnd"/>
-      <w:r>
-        <w:rPr>
-          <w:rFonts w:asciiTheme="minorHAnsi" w:hAnsiTheme="minorHAnsi" w:cstheme="minorHAnsi"/>
-          <w:sz w:val="22"/>
-          <w:szCs w:val="22"/>
-          <w:lang w:val="en-US"/>
-        </w:rPr>
-        <w:t xml:space="preserve"> is the model which </w:t>
+        <w:t xml:space="preserve">structure in Keras is the model which </w:t>
       </w:r>
       <w:r>
         <w:rPr>
@@ -2772,19 +2599,20 @@
           <w:szCs w:val="22"/>
           <w:lang w:val="en-US"/>
         </w:rPr>
-        <w:t xml:space="preserve">from </w:t>
-      </w:r>
-      <w:proofErr w:type="spellStart"/>
-      <w:r>
+        <w:t>from tensorflow import keras</w:t>
+      </w:r>
+    </w:p>
+    <w:p>
+      <w:pPr>
+        <w:pStyle w:val="Akapitzlist"/>
+        <w:ind w:firstLine="696"/>
         <w:rPr>
           <w:rFonts w:ascii="Consolas" w:hAnsi="Consolas" w:cstheme="minorHAnsi"/>
           <w:sz w:val="22"/>
           <w:szCs w:val="22"/>
           <w:lang w:val="en-US"/>
         </w:rPr>
-        <w:t>tensorflow</w:t>
-      </w:r>
-      <w:proofErr w:type="spellEnd"/>
+      </w:pPr>
       <w:r>
         <w:rPr>
           <w:rFonts w:ascii="Consolas" w:hAnsi="Consolas" w:cstheme="minorHAnsi"/>
@@ -2792,59 +2620,7 @@
           <w:szCs w:val="22"/>
           <w:lang w:val="en-US"/>
         </w:rPr>
-        <w:t xml:space="preserve"> import </w:t>
-      </w:r>
-      <w:proofErr w:type="spellStart"/>
-      <w:r>
-        <w:rPr>
-          <w:rFonts w:ascii="Consolas" w:hAnsi="Consolas" w:cstheme="minorHAnsi"/>
-          <w:sz w:val="22"/>
-          <w:szCs w:val="22"/>
-          <w:lang w:val="en-US"/>
-        </w:rPr>
-        <w:t>keras</w:t>
-      </w:r>
-      <w:proofErr w:type="spellEnd"/>
-    </w:p>
-    <w:p>
-      <w:pPr>
-        <w:pStyle w:val="Akapitzlist"/>
-        <w:ind w:firstLine="696"/>
-        <w:rPr>
-          <w:rFonts w:ascii="Consolas" w:hAnsi="Consolas" w:cstheme="minorHAnsi"/>
-          <w:sz w:val="22"/>
-          <w:szCs w:val="22"/>
-          <w:lang w:val="en-US"/>
-        </w:rPr>
-      </w:pPr>
-      <w:r>
-        <w:rPr>
-          <w:rFonts w:ascii="Consolas" w:hAnsi="Consolas" w:cstheme="minorHAnsi"/>
-          <w:sz w:val="22"/>
-          <w:szCs w:val="22"/>
-          <w:lang w:val="en-US"/>
-        </w:rPr>
-        <w:t xml:space="preserve">model = </w:t>
-      </w:r>
-      <w:proofErr w:type="spellStart"/>
-      <w:r>
-        <w:rPr>
-          <w:rFonts w:ascii="Consolas" w:hAnsi="Consolas" w:cstheme="minorHAnsi"/>
-          <w:sz w:val="22"/>
-          <w:szCs w:val="22"/>
-          <w:lang w:val="en-US"/>
-        </w:rPr>
-        <w:t>keras.Sequential</w:t>
-      </w:r>
-      <w:proofErr w:type="spellEnd"/>
-      <w:r>
-        <w:rPr>
-          <w:rFonts w:ascii="Consolas" w:hAnsi="Consolas" w:cstheme="minorHAnsi"/>
-          <w:sz w:val="22"/>
-          <w:szCs w:val="22"/>
-          <w:lang w:val="en-US"/>
-        </w:rPr>
-        <w:t>()</w:t>
+        <w:t>model = keras.Sequential()</w:t>
       </w:r>
     </w:p>
     <w:p>
@@ -3218,7 +2994,6 @@
           <w:lang w:val="en-US"/>
         </w:rPr>
       </w:pPr>
-      <w:proofErr w:type="spellStart"/>
       <w:r>
         <w:rPr>
           <w:rFonts w:ascii="Consolas" w:hAnsi="Consolas" w:cstheme="minorHAnsi"/>
@@ -3226,27 +3001,7 @@
           <w:szCs w:val="22"/>
           <w:lang w:val="en-US"/>
         </w:rPr>
-        <w:t>model.add</w:t>
-      </w:r>
-      <w:proofErr w:type="spellEnd"/>
-      <w:r>
-        <w:rPr>
-          <w:rFonts w:ascii="Consolas" w:hAnsi="Consolas" w:cstheme="minorHAnsi"/>
-          <w:sz w:val="22"/>
-          <w:szCs w:val="22"/>
-          <w:lang w:val="en-US"/>
-        </w:rPr>
-        <w:t>(</w:t>
-      </w:r>
-      <w:proofErr w:type="spellStart"/>
-      <w:r>
-        <w:rPr>
-          <w:rFonts w:ascii="Consolas" w:hAnsi="Consolas" w:cstheme="minorHAnsi"/>
-          <w:sz w:val="22"/>
-          <w:szCs w:val="22"/>
-          <w:lang w:val="en-US"/>
-        </w:rPr>
-        <w:t>keras.layers.</w:t>
+        <w:t>model.add(keras.layers.</w:t>
       </w:r>
       <w:r>
         <w:rPr>
@@ -3259,7 +3014,6 @@
         </w:rPr>
         <w:t>Embedding</w:t>
       </w:r>
-      <w:proofErr w:type="spellEnd"/>
       <w:r>
         <w:rPr>
           <w:rFonts w:ascii="Consolas" w:hAnsi="Consolas" w:cstheme="minorHAnsi"/>
@@ -3267,9 +3021,8 @@
           <w:szCs w:val="22"/>
           <w:lang w:val="en-US"/>
         </w:rPr>
-        <w:t>(</w:t>
-      </w:r>
-      <w:proofErr w:type="spellStart"/>
+        <w:t>(input_dim=vocabulary_size,</w:t>
+      </w:r>
       <w:r>
         <w:rPr>
           <w:rFonts w:ascii="Consolas" w:hAnsi="Consolas" w:cstheme="minorHAnsi"/>
@@ -3277,9 +3030,8 @@
           <w:szCs w:val="22"/>
           <w:lang w:val="en-US"/>
         </w:rPr>
-        <w:t>input_dim</w:t>
-      </w:r>
-      <w:proofErr w:type="spellEnd"/>
+        <w:br/>
+      </w:r>
       <w:r>
         <w:rPr>
           <w:rFonts w:ascii="Consolas" w:hAnsi="Consolas" w:cstheme="minorHAnsi"/>
@@ -3287,19 +3039,20 @@
           <w:szCs w:val="22"/>
           <w:lang w:val="en-US"/>
         </w:rPr>
-        <w:t>=</w:t>
-      </w:r>
-      <w:proofErr w:type="spellStart"/>
-      <w:r>
+        <w:t xml:space="preserve">output_dim= 512, input_length=numberOfInputWords)) </w:t>
+      </w:r>
+    </w:p>
+    <w:p>
+      <w:pPr>
+        <w:pStyle w:val="Akapitzlist"/>
+        <w:ind w:firstLine="696"/>
         <w:rPr>
           <w:rFonts w:ascii="Consolas" w:hAnsi="Consolas" w:cstheme="minorHAnsi"/>
           <w:sz w:val="22"/>
           <w:szCs w:val="22"/>
           <w:lang w:val="en-US"/>
         </w:rPr>
-        <w:t>vocabulary_size</w:t>
-      </w:r>
-      <w:proofErr w:type="spellEnd"/>
+      </w:pPr>
       <w:r>
         <w:rPr>
           <w:rFonts w:ascii="Consolas" w:hAnsi="Consolas" w:cstheme="minorHAnsi"/>
@@ -3307,108 +3060,7 @@
           <w:szCs w:val="22"/>
           <w:lang w:val="en-US"/>
         </w:rPr>
-        <w:t>,</w:t>
-      </w:r>
-      <w:r>
-        <w:rPr>
-          <w:rFonts w:ascii="Consolas" w:hAnsi="Consolas" w:cstheme="minorHAnsi"/>
-          <w:sz w:val="22"/>
-          <w:szCs w:val="22"/>
-          <w:lang w:val="en-US"/>
-        </w:rPr>
-        <w:br/>
-      </w:r>
-      <w:proofErr w:type="spellStart"/>
-      <w:r>
-        <w:rPr>
-          <w:rFonts w:ascii="Consolas" w:hAnsi="Consolas" w:cstheme="minorHAnsi"/>
-          <w:sz w:val="22"/>
-          <w:szCs w:val="22"/>
-          <w:lang w:val="en-US"/>
-        </w:rPr>
-        <w:t>output_dim</w:t>
-      </w:r>
-      <w:proofErr w:type="spellEnd"/>
-      <w:r>
-        <w:rPr>
-          <w:rFonts w:ascii="Consolas" w:hAnsi="Consolas" w:cstheme="minorHAnsi"/>
-          <w:sz w:val="22"/>
-          <w:szCs w:val="22"/>
-          <w:lang w:val="en-US"/>
-        </w:rPr>
-        <w:t xml:space="preserve">= 512, </w:t>
-      </w:r>
-      <w:proofErr w:type="spellStart"/>
-      <w:r>
-        <w:rPr>
-          <w:rFonts w:ascii="Consolas" w:hAnsi="Consolas" w:cstheme="minorHAnsi"/>
-          <w:sz w:val="22"/>
-          <w:szCs w:val="22"/>
-          <w:lang w:val="en-US"/>
-        </w:rPr>
-        <w:t>input_length</w:t>
-      </w:r>
-      <w:proofErr w:type="spellEnd"/>
-      <w:r>
-        <w:rPr>
-          <w:rFonts w:ascii="Consolas" w:hAnsi="Consolas" w:cstheme="minorHAnsi"/>
-          <w:sz w:val="22"/>
-          <w:szCs w:val="22"/>
-          <w:lang w:val="en-US"/>
-        </w:rPr>
-        <w:t>=</w:t>
-      </w:r>
-      <w:proofErr w:type="spellStart"/>
-      <w:r>
-        <w:rPr>
-          <w:rFonts w:ascii="Consolas" w:hAnsi="Consolas" w:cstheme="minorHAnsi"/>
-          <w:sz w:val="22"/>
-          <w:szCs w:val="22"/>
-          <w:lang w:val="en-US"/>
-        </w:rPr>
-        <w:t>numberOfInputWords</w:t>
-      </w:r>
-      <w:proofErr w:type="spellEnd"/>
-      <w:r>
-        <w:rPr>
-          <w:rFonts w:ascii="Consolas" w:hAnsi="Consolas" w:cstheme="minorHAnsi"/>
-          <w:sz w:val="22"/>
-          <w:szCs w:val="22"/>
-          <w:lang w:val="en-US"/>
-        </w:rPr>
-        <w:t xml:space="preserve">)) </w:t>
-      </w:r>
-    </w:p>
-    <w:p>
-      <w:pPr>
-        <w:pStyle w:val="Akapitzlist"/>
-        <w:ind w:firstLine="696"/>
-        <w:rPr>
-          <w:rFonts w:ascii="Consolas" w:hAnsi="Consolas" w:cstheme="minorHAnsi"/>
-          <w:sz w:val="22"/>
-          <w:szCs w:val="22"/>
-          <w:lang w:val="en-US"/>
-        </w:rPr>
-      </w:pPr>
-      <w:proofErr w:type="spellStart"/>
-      <w:r>
-        <w:rPr>
-          <w:rFonts w:ascii="Consolas" w:hAnsi="Consolas" w:cstheme="minorHAnsi"/>
-          <w:sz w:val="22"/>
-          <w:szCs w:val="22"/>
-          <w:lang w:val="en-US"/>
-        </w:rPr>
-        <w:t>model.add</w:t>
-      </w:r>
-      <w:proofErr w:type="spellEnd"/>
-      <w:r>
-        <w:rPr>
-          <w:rFonts w:ascii="Consolas" w:hAnsi="Consolas" w:cstheme="minorHAnsi"/>
-          <w:sz w:val="22"/>
-          <w:szCs w:val="22"/>
-          <w:lang w:val="en-US"/>
-        </w:rPr>
-        <w:t>(keras.layers.</w:t>
+        <w:t>model.add(keras.layers.</w:t>
       </w:r>
       <w:r>
         <w:rPr>
@@ -3442,7 +3094,6 @@
           <w:lang w:val="en-US"/>
         </w:rPr>
       </w:pPr>
-      <w:proofErr w:type="spellStart"/>
       <w:r>
         <w:rPr>
           <w:rFonts w:ascii="Consolas" w:hAnsi="Consolas" w:cstheme="minorHAnsi"/>
@@ -3450,27 +3101,7 @@
           <w:szCs w:val="22"/>
           <w:lang w:val="en-US"/>
         </w:rPr>
-        <w:t>model.add</w:t>
-      </w:r>
-      <w:proofErr w:type="spellEnd"/>
-      <w:r>
-        <w:rPr>
-          <w:rFonts w:ascii="Consolas" w:hAnsi="Consolas" w:cstheme="minorHAnsi"/>
-          <w:sz w:val="22"/>
-          <w:szCs w:val="22"/>
-          <w:lang w:val="en-US"/>
-        </w:rPr>
-        <w:t>(</w:t>
-      </w:r>
-      <w:proofErr w:type="spellStart"/>
-      <w:r>
-        <w:rPr>
-          <w:rFonts w:ascii="Consolas" w:hAnsi="Consolas" w:cstheme="minorHAnsi"/>
-          <w:sz w:val="22"/>
-          <w:szCs w:val="22"/>
-          <w:lang w:val="en-US"/>
-        </w:rPr>
-        <w:t>keras.layers.</w:t>
+        <w:t>model.add(keras.layers.</w:t>
       </w:r>
       <w:r>
         <w:rPr>
@@ -3483,7 +3114,6 @@
         </w:rPr>
         <w:t>Dense</w:t>
       </w:r>
-      <w:proofErr w:type="spellEnd"/>
       <w:r>
         <w:rPr>
           <w:rFonts w:ascii="Consolas" w:hAnsi="Consolas" w:cstheme="minorHAnsi"/>
@@ -3491,19 +3121,20 @@
           <w:szCs w:val="22"/>
           <w:lang w:val="en-US"/>
         </w:rPr>
-        <w:t>(512, activation=</w:t>
-      </w:r>
-      <w:proofErr w:type="spellStart"/>
-      <w:r>
+        <w:t>(512, activation=tf.nn.tanh))</w:t>
+      </w:r>
+    </w:p>
+    <w:p>
+      <w:pPr>
+        <w:pStyle w:val="Akapitzlist"/>
+        <w:ind w:firstLine="696"/>
         <w:rPr>
           <w:rFonts w:ascii="Consolas" w:hAnsi="Consolas" w:cstheme="minorHAnsi"/>
           <w:sz w:val="22"/>
           <w:szCs w:val="22"/>
           <w:lang w:val="en-US"/>
         </w:rPr>
-        <w:t>tf.nn.tanh</w:t>
-      </w:r>
-      <w:proofErr w:type="spellEnd"/>
+      </w:pPr>
       <w:r>
         <w:rPr>
           <w:rFonts w:ascii="Consolas" w:hAnsi="Consolas" w:cstheme="minorHAnsi"/>
@@ -3511,7 +3142,7 @@
           <w:szCs w:val="22"/>
           <w:lang w:val="en-US"/>
         </w:rPr>
-        <w:t>))</w:t>
+        <w:t>model.add(keras.layers.Dropout(0.3))</w:t>
       </w:r>
     </w:p>
     <w:p>
@@ -3525,7 +3156,6 @@
           <w:lang w:val="en-US"/>
         </w:rPr>
       </w:pPr>
-      <w:proofErr w:type="spellStart"/>
       <w:r>
         <w:rPr>
           <w:rFonts w:ascii="Consolas" w:hAnsi="Consolas" w:cstheme="minorHAnsi"/>
@@ -3533,79 +3163,7 @@
           <w:szCs w:val="22"/>
           <w:lang w:val="en-US"/>
         </w:rPr>
-        <w:t>model.add</w:t>
-      </w:r>
-      <w:proofErr w:type="spellEnd"/>
-      <w:r>
-        <w:rPr>
-          <w:rFonts w:ascii="Consolas" w:hAnsi="Consolas" w:cstheme="minorHAnsi"/>
-          <w:sz w:val="22"/>
-          <w:szCs w:val="22"/>
-          <w:lang w:val="en-US"/>
-        </w:rPr>
-        <w:t>(</w:t>
-      </w:r>
-      <w:proofErr w:type="spellStart"/>
-      <w:r>
-        <w:rPr>
-          <w:rFonts w:ascii="Consolas" w:hAnsi="Consolas" w:cstheme="minorHAnsi"/>
-          <w:sz w:val="22"/>
-          <w:szCs w:val="22"/>
-          <w:lang w:val="en-US"/>
-        </w:rPr>
-        <w:t>keras.layers.Dropout</w:t>
-      </w:r>
-      <w:proofErr w:type="spellEnd"/>
-      <w:r>
-        <w:rPr>
-          <w:rFonts w:ascii="Consolas" w:hAnsi="Consolas" w:cstheme="minorHAnsi"/>
-          <w:sz w:val="22"/>
-          <w:szCs w:val="22"/>
-          <w:lang w:val="en-US"/>
-        </w:rPr>
-        <w:t>(0.3))</w:t>
-      </w:r>
-    </w:p>
-    <w:p>
-      <w:pPr>
-        <w:pStyle w:val="Akapitzlist"/>
-        <w:ind w:firstLine="696"/>
-        <w:rPr>
-          <w:rFonts w:ascii="Consolas" w:hAnsi="Consolas" w:cstheme="minorHAnsi"/>
-          <w:sz w:val="22"/>
-          <w:szCs w:val="22"/>
-          <w:lang w:val="en-US"/>
-        </w:rPr>
-      </w:pPr>
-      <w:proofErr w:type="spellStart"/>
-      <w:r>
-        <w:rPr>
-          <w:rFonts w:ascii="Consolas" w:hAnsi="Consolas" w:cstheme="minorHAnsi"/>
-          <w:sz w:val="22"/>
-          <w:szCs w:val="22"/>
-          <w:lang w:val="en-US"/>
-        </w:rPr>
-        <w:t>model.add</w:t>
-      </w:r>
-      <w:proofErr w:type="spellEnd"/>
-      <w:r>
-        <w:rPr>
-          <w:rFonts w:ascii="Consolas" w:hAnsi="Consolas" w:cstheme="minorHAnsi"/>
-          <w:sz w:val="22"/>
-          <w:szCs w:val="22"/>
-          <w:lang w:val="en-US"/>
-        </w:rPr>
-        <w:t>(</w:t>
-      </w:r>
-      <w:proofErr w:type="spellStart"/>
-      <w:r>
-        <w:rPr>
-          <w:rFonts w:ascii="Consolas" w:hAnsi="Consolas" w:cstheme="minorHAnsi"/>
-          <w:sz w:val="22"/>
-          <w:szCs w:val="22"/>
-          <w:lang w:val="en-US"/>
-        </w:rPr>
-        <w:t>keras.layers.</w:t>
+        <w:t>model.add(keras.layers.</w:t>
       </w:r>
       <w:r>
         <w:rPr>
@@ -3618,7 +3176,6 @@
         </w:rPr>
         <w:t>Dense</w:t>
       </w:r>
-      <w:proofErr w:type="spellEnd"/>
       <w:r>
         <w:rPr>
           <w:rFonts w:ascii="Consolas" w:hAnsi="Consolas" w:cstheme="minorHAnsi"/>
@@ -3626,27 +3183,7 @@
           <w:szCs w:val="22"/>
           <w:lang w:val="en-US"/>
         </w:rPr>
-        <w:t>(11, activation='</w:t>
-      </w:r>
-      <w:proofErr w:type="spellStart"/>
-      <w:r>
-        <w:rPr>
-          <w:rFonts w:ascii="Consolas" w:hAnsi="Consolas" w:cstheme="minorHAnsi"/>
-          <w:sz w:val="22"/>
-          <w:szCs w:val="22"/>
-          <w:lang w:val="en-US"/>
-        </w:rPr>
-        <w:t>softmax</w:t>
-      </w:r>
-      <w:proofErr w:type="spellEnd"/>
-      <w:r>
-        <w:rPr>
-          <w:rFonts w:ascii="Consolas" w:hAnsi="Consolas" w:cstheme="minorHAnsi"/>
-          <w:sz w:val="22"/>
-          <w:szCs w:val="22"/>
-          <w:lang w:val="en-US"/>
-        </w:rPr>
-        <w:t>'))</w:t>
+        <w:t>(11, activation='softmax'))</w:t>
       </w:r>
     </w:p>
     <w:p>
@@ -3834,7 +3371,6 @@
         </w:rPr>
         <w:t xml:space="preserve"> </w:t>
       </w:r>
-      <w:proofErr w:type="spellStart"/>
       <w:r>
         <w:rPr>
           <w:rFonts w:asciiTheme="minorHAnsi" w:hAnsiTheme="minorHAnsi" w:cstheme="minorHAnsi"/>
@@ -3846,7 +3382,6 @@
         </w:rPr>
         <w:t>Softmax</w:t>
       </w:r>
-      <w:proofErr w:type="spellEnd"/>
       <w:r>
         <w:rPr>
           <w:rFonts w:asciiTheme="minorHAnsi" w:hAnsiTheme="minorHAnsi" w:cstheme="minorHAnsi"/>
@@ -9891,64 +9426,94 @@
           <w:szCs w:val="22"/>
           <w:lang w:val="en-US"/>
         </w:rPr>
-        <w:t xml:space="preserve">To sum up, we have learned that there are many possibilities to use machine learning and every case should be considered independently. </w:t>
-      </w:r>
-      <w:r>
-        <w:rPr>
-          <w:rFonts w:asciiTheme="minorHAnsi" w:hAnsiTheme="minorHAnsi" w:cstheme="minorHAnsi"/>
-          <w:sz w:val="22"/>
-          <w:szCs w:val="22"/>
-          <w:lang w:val="en-US"/>
-        </w:rPr>
-        <w:t xml:space="preserve">According to the graphs, not always more complex neural network means </w:t>
-      </w:r>
-      <w:r>
-        <w:rPr>
-          <w:rFonts w:asciiTheme="minorHAnsi" w:hAnsiTheme="minorHAnsi" w:cstheme="minorHAnsi"/>
-          <w:sz w:val="22"/>
-          <w:szCs w:val="22"/>
-          <w:lang w:val="en-US"/>
-        </w:rPr>
-        <w:t>more efficient. For us</w:t>
-      </w:r>
-      <w:r>
-        <w:rPr>
-          <w:rFonts w:asciiTheme="minorHAnsi" w:hAnsiTheme="minorHAnsi" w:cstheme="minorHAnsi"/>
-          <w:sz w:val="22"/>
-          <w:szCs w:val="22"/>
-          <w:lang w:val="en-US"/>
-        </w:rPr>
-        <w:t>,</w:t>
-      </w:r>
-      <w:r>
-        <w:rPr>
-          <w:rFonts w:asciiTheme="minorHAnsi" w:hAnsiTheme="minorHAnsi" w:cstheme="minorHAnsi"/>
-          <w:sz w:val="22"/>
-          <w:szCs w:val="22"/>
-          <w:lang w:val="en-US"/>
-        </w:rPr>
-        <w:t xml:space="preserve"> as the absolute beginners in machine learning</w:t>
-      </w:r>
-      <w:r>
-        <w:rPr>
-          <w:rFonts w:asciiTheme="minorHAnsi" w:hAnsiTheme="minorHAnsi" w:cstheme="minorHAnsi"/>
-          <w:sz w:val="22"/>
-          <w:szCs w:val="22"/>
-          <w:lang w:val="en-US"/>
-        </w:rPr>
-        <w:t>,</w:t>
-      </w:r>
-      <w:r>
-        <w:rPr>
-          <w:rFonts w:asciiTheme="minorHAnsi" w:hAnsiTheme="minorHAnsi" w:cstheme="minorHAnsi"/>
-          <w:sz w:val="22"/>
-          <w:szCs w:val="22"/>
-          <w:lang w:val="en-US"/>
-        </w:rPr>
-        <w:t xml:space="preserve"> it was necessary to try a lot different options to build coherent and productive neural network.</w:t>
+        <w:t>Additionally, we have used naïve Bayes classification to see if algorithm based off of Bayes’ Theorem can manage this task better than our neural network. This method is very popular in problems related to classification. We have achieved results for two genres – drama 88% and action 68%.</w:t>
+      </w:r>
+      <w:r>
+        <w:rPr>
+          <w:rFonts w:asciiTheme="minorHAnsi" w:hAnsiTheme="minorHAnsi" w:cstheme="minorHAnsi"/>
+          <w:sz w:val="22"/>
+          <w:szCs w:val="22"/>
+          <w:lang w:val="en-US"/>
+        </w:rPr>
+        <w:t xml:space="preserve"> We suppose that the difference in these results and results from the graphs stems from lack of experience in building machine learning model and imprecise data set.</w:t>
       </w:r>
       <w:bookmarkStart w:id="0" w:name="_GoBack"/>
       <w:bookmarkEnd w:id="0"/>
+    </w:p>
+    <w:p>
+      <w:pPr>
+        <w:pStyle w:val="Akapitzlist"/>
+        <w:ind w:firstLine="696"/>
+        <w:rPr>
+          <w:rFonts w:asciiTheme="minorHAnsi" w:hAnsiTheme="minorHAnsi" w:cstheme="minorHAnsi"/>
+          <w:sz w:val="22"/>
+          <w:szCs w:val="22"/>
+          <w:lang w:val="en-US"/>
+        </w:rPr>
+      </w:pPr>
+      <w:r>
+        <w:rPr>
+          <w:rFonts w:asciiTheme="minorHAnsi" w:hAnsiTheme="minorHAnsi" w:cstheme="minorHAnsi"/>
+          <w:sz w:val="22"/>
+          <w:szCs w:val="22"/>
+          <w:lang w:val="en-US"/>
+        </w:rPr>
+        <w:t xml:space="preserve">To sum up, we have learned that there are many possibilities to use machine learning and every case should be considered independently. </w:t>
+      </w:r>
+      <w:r>
+        <w:rPr>
+          <w:rFonts w:asciiTheme="minorHAnsi" w:hAnsiTheme="minorHAnsi" w:cstheme="minorHAnsi"/>
+          <w:sz w:val="22"/>
+          <w:szCs w:val="22"/>
+          <w:lang w:val="en-US"/>
+        </w:rPr>
+        <w:t xml:space="preserve">According to the graphs, not always more complex neural network means </w:t>
+      </w:r>
+      <w:r>
+        <w:rPr>
+          <w:rFonts w:asciiTheme="minorHAnsi" w:hAnsiTheme="minorHAnsi" w:cstheme="minorHAnsi"/>
+          <w:sz w:val="22"/>
+          <w:szCs w:val="22"/>
+          <w:lang w:val="en-US"/>
+        </w:rPr>
+        <w:t>more efficient. For us</w:t>
+      </w:r>
+      <w:r>
+        <w:rPr>
+          <w:rFonts w:asciiTheme="minorHAnsi" w:hAnsiTheme="minorHAnsi" w:cstheme="minorHAnsi"/>
+          <w:sz w:val="22"/>
+          <w:szCs w:val="22"/>
+          <w:lang w:val="en-US"/>
+        </w:rPr>
+        <w:t>,</w:t>
+      </w:r>
+      <w:r>
+        <w:rPr>
+          <w:rFonts w:asciiTheme="minorHAnsi" w:hAnsiTheme="minorHAnsi" w:cstheme="minorHAnsi"/>
+          <w:sz w:val="22"/>
+          <w:szCs w:val="22"/>
+          <w:lang w:val="en-US"/>
+        </w:rPr>
+        <w:t xml:space="preserve"> as the absolute beginners in machine learning</w:t>
+      </w:r>
+      <w:r>
+        <w:rPr>
+          <w:rFonts w:asciiTheme="minorHAnsi" w:hAnsiTheme="minorHAnsi" w:cstheme="minorHAnsi"/>
+          <w:sz w:val="22"/>
+          <w:szCs w:val="22"/>
+          <w:lang w:val="en-US"/>
+        </w:rPr>
+        <w:t>,</w:t>
+      </w:r>
+      <w:r>
+        <w:rPr>
+          <w:rFonts w:asciiTheme="minorHAnsi" w:hAnsiTheme="minorHAnsi" w:cstheme="minorHAnsi"/>
+          <w:sz w:val="22"/>
+          <w:szCs w:val="22"/>
+          <w:lang w:val="en-US"/>
+        </w:rPr>
+        <w:t xml:space="preserve"> it was necessary to try a lot different options to build coherent and productive neural network.</w:t>
+      </w:r>
     </w:p>
     <w:sectPr>
       <w:pgSz w:w="11906" w:h="16838" w:code="9"/>
@@ -11338,7 +10903,7 @@
 </file>
 
 <file path=customXml/itemProps1.xml><?xml version="1.0" encoding="utf-8"?>
-<ds:datastoreItem xmlns:ds="http://schemas.openxmlformats.org/officeDocument/2006/customXml" ds:itemID="{3B72F722-79F2-4757-8201-0BE67C53E55D}">
+<ds:datastoreItem xmlns:ds="http://schemas.openxmlformats.org/officeDocument/2006/customXml" ds:itemID="{BC685ECD-E65C-493D-A68C-B18434A7C8B1}">
   <ds:schemaRefs>
     <ds:schemaRef ds:uri="http://schemas.openxmlformats.org/officeDocument/2006/bibliography"/>
   </ds:schemaRefs>

</xml_diff>